<commit_message>
Updated byte to uint8_t.
</commit_message>
<xml_diff>
--- a/Article1/Pipes_Article1_Body.docx
+++ b/Article1/Pipes_Article1_Body.docx
@@ -258,29 +258,41 @@
         <w:rPr>
           <w:szCs w:val="20"/>
         </w:rPr>
-        <w:t xml:space="preserve"> some basic programming experience in C++ or some other language.  Even for a newbie, this tutorial is not extremely hard but I it is focused on building a game on the Pokitto.  </w:t>
-      </w:r>
-    </w:p>
-    <w:p>
-      <w:pPr>
-        <w:ind w:right="-52"/>
-        <w:rPr>
-          <w:szCs w:val="20"/>
-        </w:rPr>
-      </w:pPr>
-    </w:p>
-    <w:p>
-      <w:pPr>
-        <w:ind w:right="-52"/>
-        <w:rPr>
-          <w:szCs w:val="20"/>
-        </w:rPr>
-      </w:pPr>
-      <w:r>
-        <w:rPr>
-          <w:szCs w:val="20"/>
-        </w:rPr>
-        <w:t>It doesn’t delve into classes and uses basic data types – chars, bytes and int</w:t>
+        <w:t xml:space="preserve"> some basic programming experience in C++ or some other language.  Even for a newbie, this tutorial is not extremely hard but it is focused on building a game on the Pokitto.  </w:t>
+      </w:r>
+    </w:p>
+    <w:p>
+      <w:pPr>
+        <w:ind w:right="-52"/>
+        <w:rPr>
+          <w:szCs w:val="20"/>
+        </w:rPr>
+      </w:pPr>
+    </w:p>
+    <w:p>
+      <w:pPr>
+        <w:ind w:right="-52"/>
+        <w:rPr>
+          <w:szCs w:val="20"/>
+        </w:rPr>
+      </w:pPr>
+      <w:r>
+        <w:rPr>
+          <w:szCs w:val="20"/>
+        </w:rPr>
+        <w:t>It doesn’t delve into classes and uses basic data types – chars</w:t>
+      </w:r>
+      <w:r>
+        <w:rPr>
+          <w:szCs w:val="20"/>
+        </w:rPr>
+        <w:t xml:space="preserve"> </w:t>
+      </w:r>
+      <w:r>
+        <w:rPr>
+          <w:szCs w:val="20"/>
+        </w:rPr>
+        <w:t>and int</w:t>
       </w:r>
       <w:r>
         <w:rPr>
@@ -387,7 +399,19 @@
         <w:rPr>
           <w:szCs w:val="20"/>
         </w:rPr>
-        <w:t xml:space="preserve"> is shown below.  On the left-hand side is a navigation pane of the programs that make up the and on the right the file currently being edited.</w:t>
+        <w:t xml:space="preserve"> is shown below.  On the left-hand side is a navigation pane of the programs that make up the </w:t>
+      </w:r>
+      <w:r>
+        <w:rPr>
+          <w:szCs w:val="20"/>
+        </w:rPr>
+        <w:t xml:space="preserve">program </w:t>
+      </w:r>
+      <w:r>
+        <w:rPr>
+          <w:szCs w:val="20"/>
+        </w:rPr>
+        <w:t>and on the right the file currently being edited.</w:t>
       </w:r>
     </w:p>
     <w:p>
@@ -958,16 +982,8 @@
         <w:rPr>
           <w:szCs w:val="20"/>
         </w:rPr>
-        <w:t xml:space="preserve"> that allows you to edit the game’s graphics without having to change tools.  Furthermore, when you compile </w:t>
-      </w:r>
-      <w:bookmarkStart w:id="0" w:name="_GoBack"/>
-      <w:r>
-        <w:rPr>
-          <w:szCs w:val="20"/>
-        </w:rPr>
-        <w:t>a program the graphics are automatically compiled into data files that can be included directly into your game.</w:t>
-      </w:r>
-      <w:bookmarkEnd w:id="0"/>
+        <w:t xml:space="preserve"> that allows you to edit the game’s graphics without having to change tools.  Furthermore, when you compile a program the graphics are automatically compiled into data files that can be included directly into your game.</w:t>
+      </w:r>
       <w:r>
         <w:rPr>
           <w:szCs w:val="20"/>
@@ -3076,63 +3092,77 @@
         </w:rPr>
         <w:t xml:space="preserve">The puzzle is 5 columns wide and 5 rows deep </w:t>
       </w:r>
+      <w:r>
+        <w:rPr>
+          <w:szCs w:val="20"/>
+        </w:rPr>
+        <w:t>equalling</w:t>
+      </w:r>
+      <w:r>
+        <w:rPr>
+          <w:szCs w:val="20"/>
+        </w:rPr>
+        <w:t xml:space="preserve"> 25 cells.   We could store this in an array that looks something like this:</w:t>
+      </w:r>
+    </w:p>
+    <w:p>
+      <w:pPr>
+        <w:ind w:right="-52"/>
+        <w:rPr>
+          <w:szCs w:val="20"/>
+        </w:rPr>
+      </w:pPr>
+    </w:p>
+    <w:p>
+      <w:pPr>
+        <w:ind w:right="-52"/>
+        <w:rPr>
+          <w:szCs w:val="20"/>
+        </w:rPr>
+      </w:pPr>
+    </w:p>
+    <w:p>
+      <w:pPr>
+        <w:ind w:right="-52"/>
+        <w:rPr>
+          <w:rFonts w:ascii="Courier New" w:hAnsi="Courier New" w:cs="Courier New"/>
+          <w:sz w:val="16"/>
+          <w:szCs w:val="20"/>
+        </w:rPr>
+      </w:pPr>
       <w:proofErr w:type="spellStart"/>
       <w:r>
         <w:rPr>
-          <w:szCs w:val="20"/>
-        </w:rPr>
-        <w:t>equaling</w:t>
+          <w:rFonts w:ascii="Courier New" w:hAnsi="Courier New" w:cs="Courier New"/>
+          <w:sz w:val="16"/>
+          <w:szCs w:val="20"/>
+        </w:rPr>
+        <w:t>const</w:t>
       </w:r>
       <w:proofErr w:type="spellEnd"/>
       <w:r>
         <w:rPr>
-          <w:szCs w:val="20"/>
-        </w:rPr>
-        <w:t xml:space="preserve"> 25 cells.   We could store this in an array that looks something like this:</w:t>
-      </w:r>
-    </w:p>
-    <w:p>
-      <w:pPr>
-        <w:ind w:right="-52"/>
-        <w:rPr>
-          <w:szCs w:val="20"/>
-        </w:rPr>
-      </w:pPr>
-    </w:p>
-    <w:p>
-      <w:pPr>
-        <w:ind w:right="-52"/>
-        <w:rPr>
-          <w:szCs w:val="20"/>
-        </w:rPr>
-      </w:pPr>
-    </w:p>
-    <w:p>
-      <w:pPr>
-        <w:ind w:right="-52"/>
-        <w:rPr>
-          <w:rFonts w:ascii="Courier New" w:hAnsi="Courier New" w:cs="Courier New"/>
-          <w:sz w:val="16"/>
-          <w:szCs w:val="20"/>
-        </w:rPr>
-      </w:pPr>
-      <w:proofErr w:type="spellStart"/>
-      <w:r>
-        <w:rPr>
-          <w:rFonts w:ascii="Courier New" w:hAnsi="Courier New" w:cs="Courier New"/>
-          <w:sz w:val="16"/>
-          <w:szCs w:val="20"/>
-        </w:rPr>
-        <w:t>const</w:t>
-      </w:r>
-      <w:proofErr w:type="spellEnd"/>
-      <w:r>
-        <w:rPr>
-          <w:rFonts w:ascii="Courier New" w:hAnsi="Courier New" w:cs="Courier New"/>
-          <w:sz w:val="16"/>
-          <w:szCs w:val="20"/>
-        </w:rPr>
-        <w:t xml:space="preserve"> byte puzzles_5x5[] = {</w:t>
+          <w:rFonts w:ascii="Courier New" w:hAnsi="Courier New" w:cs="Courier New"/>
+          <w:sz w:val="16"/>
+          <w:szCs w:val="20"/>
+        </w:rPr>
+        <w:t xml:space="preserve"> </w:t>
+      </w:r>
+      <w:r>
+        <w:rPr>
+          <w:rFonts w:ascii="Courier New" w:hAnsi="Courier New" w:cs="Courier New"/>
+          <w:sz w:val="16"/>
+          <w:szCs w:val="20"/>
+        </w:rPr>
+        <w:t>uint8_t</w:t>
+      </w:r>
+      <w:r>
+        <w:rPr>
+          <w:rFonts w:ascii="Courier New" w:hAnsi="Courier New" w:cs="Courier New"/>
+          <w:sz w:val="16"/>
+          <w:szCs w:val="20"/>
+        </w:rPr>
+        <w:t xml:space="preserve"> puzzles_5x5[] = {</w:t>
       </w:r>
     </w:p>
     <w:p>
@@ -3459,7 +3489,23 @@
           <w:sz w:val="16"/>
           <w:szCs w:val="20"/>
         </w:rPr>
-        <w:t xml:space="preserve"> byte puzzles_5x5[] = {</w:t>
+        <w:t xml:space="preserve"> </w:t>
+      </w:r>
+      <w:r>
+        <w:rPr>
+          <w:rFonts w:ascii="Courier New" w:hAnsi="Courier New" w:cs="Courier New"/>
+          <w:sz w:val="16"/>
+          <w:szCs w:val="20"/>
+        </w:rPr>
+        <w:t>uint8_t</w:t>
+      </w:r>
+      <w:r>
+        <w:rPr>
+          <w:rFonts w:ascii="Courier New" w:hAnsi="Courier New" w:cs="Courier New"/>
+          <w:sz w:val="16"/>
+          <w:szCs w:val="20"/>
+        </w:rPr>
+        <w:t xml:space="preserve"> puzzles_5x5[] = {</w:t>
       </w:r>
     </w:p>
     <w:p>
@@ -3627,48 +3673,632 @@
         </w:rPr>
         <w:t xml:space="preserve"> can be added to the same array.  The example below shows two puzzles and I have simply formatted the array to visually separate the puzzles.  The array is a contiguous 30 bytes long where the first puzzle occupies bytes 0 through 14 with the second puzzle occupying bytes 15 to 29.  Note that we – and the </w:t>
       </w:r>
+      <w:r>
+        <w:rPr>
+          <w:szCs w:val="20"/>
+        </w:rPr>
+        <w:t>Pokitto</w:t>
+      </w:r>
+      <w:r>
+        <w:rPr>
+          <w:szCs w:val="20"/>
+        </w:rPr>
+        <w:t xml:space="preserve"> and most other computers</w:t>
+      </w:r>
+      <w:r>
+        <w:rPr>
+          <w:szCs w:val="20"/>
+        </w:rPr>
+        <w:t xml:space="preserve"> - refer to the first byte as the 0</w:t>
+      </w:r>
+      <w:r>
+        <w:rPr>
+          <w:szCs w:val="20"/>
+          <w:vertAlign w:val="superscript"/>
+        </w:rPr>
+        <w:t>th</w:t>
+      </w:r>
+      <w:r>
+        <w:rPr>
+          <w:szCs w:val="20"/>
+        </w:rPr>
+        <w:t xml:space="preserve"> position. </w:t>
+      </w:r>
+    </w:p>
+    <w:p>
+      <w:pPr>
+        <w:ind w:right="-52"/>
+        <w:rPr>
+          <w:rFonts w:ascii="Courier New" w:hAnsi="Courier New" w:cs="Courier New"/>
+          <w:szCs w:val="20"/>
+        </w:rPr>
+      </w:pPr>
+    </w:p>
+    <w:p>
+      <w:pPr>
+        <w:ind w:right="-52"/>
+        <w:rPr>
+          <w:rFonts w:ascii="Courier New" w:hAnsi="Courier New" w:cs="Courier New"/>
+          <w:szCs w:val="20"/>
+        </w:rPr>
+      </w:pPr>
+    </w:p>
+    <w:p>
+      <w:pPr>
+        <w:ind w:right="-52"/>
+        <w:rPr>
+          <w:rFonts w:ascii="Courier New" w:hAnsi="Courier New" w:cs="Courier New"/>
+          <w:sz w:val="16"/>
+          <w:szCs w:val="20"/>
+        </w:rPr>
+      </w:pPr>
       <w:proofErr w:type="spellStart"/>
       <w:r>
         <w:rPr>
-          <w:szCs w:val="20"/>
-        </w:rPr>
-        <w:t>Arduboy</w:t>
+          <w:rFonts w:ascii="Courier New" w:hAnsi="Courier New" w:cs="Courier New"/>
+          <w:sz w:val="16"/>
+          <w:szCs w:val="20"/>
+        </w:rPr>
+        <w:t>const</w:t>
       </w:r>
       <w:proofErr w:type="spellEnd"/>
       <w:r>
         <w:rPr>
-          <w:szCs w:val="20"/>
-        </w:rPr>
-        <w:t xml:space="preserve"> - refer to the first byte as the 0</w:t>
-      </w:r>
-      <w:r>
-        <w:rPr>
-          <w:szCs w:val="20"/>
-          <w:vertAlign w:val="superscript"/>
-        </w:rPr>
-        <w:t>th</w:t>
-      </w:r>
-      <w:r>
-        <w:rPr>
-          <w:szCs w:val="20"/>
-        </w:rPr>
-        <w:t xml:space="preserve"> position. </w:t>
-      </w:r>
-    </w:p>
-    <w:p>
-      <w:pPr>
-        <w:ind w:right="-52"/>
-        <w:rPr>
-          <w:rFonts w:ascii="Courier New" w:hAnsi="Courier New" w:cs="Courier New"/>
-          <w:szCs w:val="20"/>
-        </w:rPr>
-      </w:pPr>
-    </w:p>
-    <w:p>
-      <w:pPr>
-        <w:ind w:right="-52"/>
-        <w:rPr>
-          <w:rFonts w:ascii="Courier New" w:hAnsi="Courier New" w:cs="Courier New"/>
+          <w:rFonts w:ascii="Courier New" w:hAnsi="Courier New" w:cs="Courier New"/>
+          <w:sz w:val="16"/>
+          <w:szCs w:val="20"/>
+        </w:rPr>
+        <w:t xml:space="preserve"> </w:t>
+      </w:r>
+      <w:r>
+        <w:rPr>
+          <w:rFonts w:ascii="Courier New" w:hAnsi="Courier New" w:cs="Courier New"/>
+          <w:sz w:val="16"/>
+          <w:szCs w:val="20"/>
+        </w:rPr>
+        <w:t>uint8_t</w:t>
+      </w:r>
+      <w:r>
+        <w:rPr>
+          <w:rFonts w:ascii="Courier New" w:hAnsi="Courier New" w:cs="Courier New"/>
+          <w:sz w:val="16"/>
+          <w:szCs w:val="20"/>
+        </w:rPr>
+        <w:t xml:space="preserve"> puzzles_5x5[] = {</w:t>
+      </w:r>
+    </w:p>
+    <w:p>
+      <w:pPr>
+        <w:ind w:right="-52"/>
+        <w:rPr>
+          <w:rFonts w:ascii="Courier New" w:hAnsi="Courier New" w:cs="Courier New"/>
+          <w:sz w:val="16"/>
+          <w:szCs w:val="20"/>
+        </w:rPr>
+      </w:pPr>
+    </w:p>
+    <w:p>
+      <w:pPr>
+        <w:ind w:right="-52"/>
+        <w:rPr>
+          <w:rFonts w:ascii="Courier New" w:hAnsi="Courier New" w:cs="Courier New"/>
+          <w:sz w:val="16"/>
+          <w:szCs w:val="20"/>
+        </w:rPr>
+      </w:pPr>
+      <w:r>
+        <w:rPr>
+          <w:rFonts w:ascii="Courier New" w:hAnsi="Courier New" w:cs="Courier New"/>
+          <w:sz w:val="16"/>
+          <w:szCs w:val="20"/>
+        </w:rPr>
+        <w:t xml:space="preserve">  0x10, 0x00, 0x00,</w:t>
+      </w:r>
+    </w:p>
+    <w:p>
+      <w:pPr>
+        <w:ind w:right="-52"/>
+        <w:rPr>
+          <w:rFonts w:ascii="Courier New" w:hAnsi="Courier New" w:cs="Courier New"/>
+          <w:sz w:val="16"/>
+          <w:szCs w:val="20"/>
+        </w:rPr>
+      </w:pPr>
+      <w:r>
+        <w:rPr>
+          <w:rFonts w:ascii="Courier New" w:hAnsi="Courier New" w:cs="Courier New"/>
+          <w:sz w:val="16"/>
+          <w:szCs w:val="20"/>
+        </w:rPr>
+        <w:t xml:space="preserve">  0x00, 0x00, 0x00,</w:t>
+      </w:r>
+    </w:p>
+    <w:p>
+      <w:pPr>
+        <w:ind w:right="-52"/>
+        <w:rPr>
+          <w:rFonts w:ascii="Courier New" w:hAnsi="Courier New" w:cs="Courier New"/>
+          <w:sz w:val="16"/>
+          <w:szCs w:val="20"/>
+        </w:rPr>
+      </w:pPr>
+      <w:r>
+        <w:rPr>
+          <w:rFonts w:ascii="Courier New" w:hAnsi="Courier New" w:cs="Courier New"/>
+          <w:sz w:val="16"/>
+          <w:szCs w:val="20"/>
+        </w:rPr>
+        <w:t xml:space="preserve">  0x00, 0x40, 0x00,</w:t>
+      </w:r>
+    </w:p>
+    <w:p>
+      <w:pPr>
+        <w:ind w:right="-52"/>
+        <w:rPr>
+          <w:rFonts w:ascii="Courier New" w:hAnsi="Courier New" w:cs="Courier New"/>
+          <w:sz w:val="16"/>
+          <w:szCs w:val="20"/>
+        </w:rPr>
+      </w:pPr>
+      <w:r>
+        <w:rPr>
+          <w:rFonts w:ascii="Courier New" w:hAnsi="Courier New" w:cs="Courier New"/>
+          <w:sz w:val="16"/>
+          <w:szCs w:val="20"/>
+        </w:rPr>
+        <w:t xml:space="preserve">  0x24, 0x30, 0x10,</w:t>
+      </w:r>
+    </w:p>
+    <w:p>
+      <w:pPr>
+        <w:ind w:right="-52"/>
+        <w:rPr>
+          <w:rFonts w:ascii="Courier New" w:hAnsi="Courier New" w:cs="Courier New"/>
+          <w:sz w:val="16"/>
+          <w:szCs w:val="20"/>
+        </w:rPr>
+      </w:pPr>
+      <w:r>
+        <w:rPr>
+          <w:rFonts w:ascii="Courier New" w:hAnsi="Courier New" w:cs="Courier New"/>
+          <w:sz w:val="16"/>
+          <w:szCs w:val="20"/>
+        </w:rPr>
+        <w:t xml:space="preserve">  0x30, 0x00, 0x20,</w:t>
+      </w:r>
+    </w:p>
+    <w:p>
+      <w:pPr>
+        <w:ind w:right="-52"/>
+        <w:rPr>
+          <w:rFonts w:ascii="Courier New" w:hAnsi="Courier New" w:cs="Courier New"/>
+          <w:sz w:val="16"/>
+          <w:szCs w:val="20"/>
+        </w:rPr>
+      </w:pPr>
+    </w:p>
+    <w:p>
+      <w:pPr>
+        <w:ind w:right="-52"/>
+        <w:rPr>
+          <w:rFonts w:ascii="Courier New" w:hAnsi="Courier New" w:cs="Courier New"/>
+          <w:sz w:val="16"/>
+          <w:szCs w:val="20"/>
+        </w:rPr>
+      </w:pPr>
+      <w:r>
+        <w:rPr>
+          <w:rFonts w:ascii="Courier New" w:hAnsi="Courier New" w:cs="Courier New"/>
+          <w:sz w:val="16"/>
+          <w:szCs w:val="20"/>
+        </w:rPr>
+        <w:t xml:space="preserve">  0x10, 0x20, 0x40,  </w:t>
+      </w:r>
+    </w:p>
+    <w:p>
+      <w:pPr>
+        <w:ind w:right="-52"/>
+        <w:rPr>
+          <w:rFonts w:ascii="Courier New" w:hAnsi="Courier New" w:cs="Courier New"/>
+          <w:sz w:val="16"/>
+          <w:szCs w:val="20"/>
+        </w:rPr>
+      </w:pPr>
+      <w:r>
+        <w:rPr>
+          <w:rFonts w:ascii="Courier New" w:hAnsi="Courier New" w:cs="Courier New"/>
+          <w:sz w:val="16"/>
+          <w:szCs w:val="20"/>
+        </w:rPr>
+        <w:t xml:space="preserve">  0x00, 0x30, 0x50,</w:t>
+      </w:r>
+    </w:p>
+    <w:p>
+      <w:pPr>
+        <w:ind w:right="-52"/>
+        <w:rPr>
+          <w:rFonts w:ascii="Courier New" w:hAnsi="Courier New" w:cs="Courier New"/>
+          <w:sz w:val="16"/>
+          <w:szCs w:val="20"/>
+        </w:rPr>
+      </w:pPr>
+      <w:r>
+        <w:rPr>
+          <w:rFonts w:ascii="Courier New" w:hAnsi="Courier New" w:cs="Courier New"/>
+          <w:sz w:val="16"/>
+          <w:szCs w:val="20"/>
+        </w:rPr>
+        <w:t xml:space="preserve">  0x00, 0x00, 0x00,</w:t>
+      </w:r>
+    </w:p>
+    <w:p>
+      <w:pPr>
+        <w:ind w:right="-52"/>
+        <w:rPr>
+          <w:rFonts w:ascii="Courier New" w:hAnsi="Courier New" w:cs="Courier New"/>
+          <w:sz w:val="16"/>
+          <w:szCs w:val="20"/>
+        </w:rPr>
+      </w:pPr>
+      <w:r>
+        <w:rPr>
+          <w:rFonts w:ascii="Courier New" w:hAnsi="Courier New" w:cs="Courier New"/>
+          <w:sz w:val="16"/>
+          <w:szCs w:val="20"/>
+        </w:rPr>
+        <w:t xml:space="preserve">  0x02, 0x04, 0x00,</w:t>
+      </w:r>
+    </w:p>
+    <w:p>
+      <w:pPr>
+        <w:ind w:right="-52"/>
+        <w:rPr>
+          <w:rFonts w:ascii="Courier New" w:hAnsi="Courier New" w:cs="Courier New"/>
+          <w:sz w:val="16"/>
+          <w:szCs w:val="20"/>
+        </w:rPr>
+      </w:pPr>
+      <w:r>
+        <w:rPr>
+          <w:rFonts w:ascii="Courier New" w:hAnsi="Courier New" w:cs="Courier New"/>
+          <w:sz w:val="16"/>
+          <w:szCs w:val="20"/>
+        </w:rPr>
+        <w:t xml:space="preserve">  0x01, 0x35, 0x00,</w:t>
+      </w:r>
+    </w:p>
+    <w:p>
+      <w:pPr>
+        <w:ind w:right="-52"/>
+        <w:rPr>
+          <w:rFonts w:ascii="Courier New" w:hAnsi="Courier New" w:cs="Courier New"/>
+          <w:sz w:val="16"/>
+          <w:szCs w:val="20"/>
+        </w:rPr>
+      </w:pPr>
+    </w:p>
+    <w:p>
+      <w:pPr>
+        <w:ind w:right="-52"/>
+        <w:rPr>
+          <w:rFonts w:ascii="Courier New" w:hAnsi="Courier New" w:cs="Courier New"/>
+          <w:sz w:val="16"/>
+          <w:szCs w:val="20"/>
+        </w:rPr>
+      </w:pPr>
+      <w:r>
+        <w:rPr>
+          <w:rFonts w:ascii="Courier New" w:hAnsi="Courier New" w:cs="Courier New"/>
+          <w:sz w:val="16"/>
+          <w:szCs w:val="20"/>
+        </w:rPr>
+        <w:t>};</w:t>
+      </w:r>
+    </w:p>
+    <w:p>
+      <w:pPr>
+        <w:ind w:right="-52"/>
+        <w:rPr>
+          <w:rFonts w:ascii="Courier New" w:hAnsi="Courier New" w:cs="Courier New"/>
+          <w:szCs w:val="20"/>
+        </w:rPr>
+      </w:pPr>
+    </w:p>
+    <w:p>
+      <w:pPr>
+        <w:ind w:right="-52"/>
+        <w:rPr>
+          <w:rFonts w:ascii="Courier New" w:hAnsi="Courier New" w:cs="Courier New"/>
+          <w:szCs w:val="20"/>
+        </w:rPr>
+      </w:pPr>
+    </w:p>
+    <w:p>
+      <w:pPr>
+        <w:pStyle w:val="Heading2"/>
+      </w:pPr>
+      <w:r>
+        <w:t>Reading a puzzle into Memory</w:t>
+      </w:r>
+    </w:p>
+    <w:p>
+      <w:pPr>
+        <w:ind w:right="-52"/>
+      </w:pPr>
+    </w:p>
+    <w:p>
+      <w:pPr>
+        <w:ind w:right="-52"/>
+        <w:rPr>
+          <w:szCs w:val="20"/>
+        </w:rPr>
+      </w:pPr>
+      <w:r>
+        <w:rPr>
+          <w:szCs w:val="20"/>
+        </w:rPr>
+        <w:t xml:space="preserve">Whereas we stored the puzzles in a single dimensional array in </w:t>
+      </w:r>
+      <w:r>
+        <w:rPr>
+          <w:szCs w:val="20"/>
+        </w:rPr>
+        <w:t>memory</w:t>
+      </w:r>
+      <w:r>
+        <w:rPr>
+          <w:szCs w:val="20"/>
+        </w:rPr>
+        <w:t xml:space="preserve">, it is much easier for us to visualize and manipulate the puzzle if it is represented as a </w:t>
+      </w:r>
+      <w:r>
+        <w:rPr>
+          <w:szCs w:val="20"/>
+        </w:rPr>
+        <w:t>two-dimensional</w:t>
+      </w:r>
+      <w:r>
+        <w:rPr>
+          <w:szCs w:val="20"/>
+        </w:rPr>
+        <w:t xml:space="preserve"> array.  The snippet of code below shows a declaration of a multidimensional array of five columns and rows.</w:t>
+      </w:r>
+    </w:p>
+    <w:p>
+      <w:pPr>
+        <w:ind w:right="-52"/>
+        <w:rPr>
+          <w:szCs w:val="20"/>
+        </w:rPr>
+      </w:pPr>
+    </w:p>
+    <w:p>
+      <w:pPr>
+        <w:ind w:right="-52"/>
+        <w:rPr>
+          <w:szCs w:val="20"/>
+        </w:rPr>
+      </w:pPr>
+    </w:p>
+    <w:p>
+      <w:pPr>
+        <w:ind w:right="-52"/>
+        <w:rPr>
+          <w:rFonts w:ascii="Courier New" w:hAnsi="Courier New" w:cs="Courier New"/>
+          <w:sz w:val="16"/>
+          <w:szCs w:val="20"/>
+        </w:rPr>
+      </w:pPr>
+      <w:r>
+        <w:rPr>
+          <w:rFonts w:ascii="Courier New" w:hAnsi="Courier New" w:cs="Courier New"/>
+          <w:sz w:val="16"/>
+          <w:szCs w:val="20"/>
+        </w:rPr>
+        <w:t>uint8_t</w:t>
+      </w:r>
+      <w:r>
+        <w:rPr>
+          <w:rFonts w:ascii="Courier New" w:hAnsi="Courier New" w:cs="Courier New"/>
+          <w:sz w:val="16"/>
+          <w:szCs w:val="20"/>
+        </w:rPr>
+        <w:t xml:space="preserve"> </w:t>
+      </w:r>
+      <w:proofErr w:type="gramStart"/>
+      <w:r>
+        <w:rPr>
+          <w:rFonts w:ascii="Courier New" w:hAnsi="Courier New" w:cs="Courier New"/>
+          <w:sz w:val="16"/>
+          <w:szCs w:val="20"/>
+        </w:rPr>
+        <w:t>board[</w:t>
+      </w:r>
+      <w:proofErr w:type="gramEnd"/>
+      <w:r>
+        <w:rPr>
+          <w:rFonts w:ascii="Courier New" w:hAnsi="Courier New" w:cs="Courier New"/>
+          <w:sz w:val="16"/>
+          <w:szCs w:val="20"/>
+        </w:rPr>
+        <w:t>5][5];</w:t>
+      </w:r>
+    </w:p>
+    <w:p>
+      <w:pPr>
+        <w:ind w:right="-52"/>
+        <w:rPr>
+          <w:szCs w:val="20"/>
+        </w:rPr>
+      </w:pPr>
+    </w:p>
+    <w:p>
+      <w:pPr>
+        <w:ind w:right="-52"/>
+        <w:rPr>
+          <w:szCs w:val="20"/>
+        </w:rPr>
+      </w:pPr>
+    </w:p>
+    <w:p>
+      <w:pPr>
+        <w:ind w:right="-52"/>
+        <w:rPr>
+          <w:szCs w:val="20"/>
+        </w:rPr>
+      </w:pPr>
+      <w:r>
+        <w:rPr>
+          <w:szCs w:val="20"/>
+        </w:rPr>
+        <w:t xml:space="preserve">The declaration of two-dimensional arrays in C / C++ is a little counter-intuitive (for me anyway!) as you specify the number of columns before the rows.  When visualizing a puzzle, the cell in the top </w:t>
+      </w:r>
+      <w:r>
+        <w:rPr>
+          <w:szCs w:val="20"/>
+        </w:rPr>
+        <w:t>right-hand</w:t>
+      </w:r>
+      <w:r>
+        <w:rPr>
+          <w:szCs w:val="20"/>
+        </w:rPr>
+        <w:t xml:space="preserve"> corner of a 5 x 5 grid can be described as x = 4 and y = 0.  However, when referencing the same cell in the array it must be referred to as </w:t>
+      </w:r>
+      <w:proofErr w:type="gramStart"/>
+      <w:r>
+        <w:rPr>
+          <w:rFonts w:ascii="Courier New" w:hAnsi="Courier New" w:cs="Courier New"/>
+          <w:szCs w:val="20"/>
+        </w:rPr>
+        <w:t>board[</w:t>
+      </w:r>
+      <w:proofErr w:type="gramEnd"/>
+      <w:r>
+        <w:rPr>
+          <w:rFonts w:ascii="Courier New" w:hAnsi="Courier New" w:cs="Courier New"/>
+          <w:szCs w:val="20"/>
+        </w:rPr>
+        <w:t>0][4]</w:t>
+      </w:r>
+      <w:r>
+        <w:rPr>
+          <w:szCs w:val="20"/>
+        </w:rPr>
+        <w:t xml:space="preserve"> or </w:t>
+      </w:r>
+      <w:r>
+        <w:rPr>
+          <w:rFonts w:ascii="Courier New" w:hAnsi="Courier New" w:cs="Courier New"/>
+          <w:szCs w:val="20"/>
+        </w:rPr>
+        <w:t>board[y][x]</w:t>
+      </w:r>
+      <w:r>
+        <w:rPr>
+          <w:szCs w:val="20"/>
+        </w:rPr>
+        <w:t>.  Of course, our puzzles all have equal dimensions so this is a little academic.</w:t>
+      </w:r>
+    </w:p>
+    <w:p>
+      <w:pPr>
+        <w:ind w:right="-52"/>
+        <w:rPr>
+          <w:szCs w:val="20"/>
+        </w:rPr>
+      </w:pPr>
+    </w:p>
+    <w:p>
+      <w:pPr>
+        <w:ind w:right="-52"/>
+        <w:rPr>
+          <w:szCs w:val="20"/>
+        </w:rPr>
+      </w:pPr>
+      <w:r>
+        <w:rPr>
+          <w:szCs w:val="20"/>
+        </w:rPr>
+        <w:t>As this tutorial progresses, we will end up with an array for each of the puzzle sizes – 5x5, 6x6, 7x7, 8x8 and 9x9.</w:t>
+      </w:r>
+    </w:p>
+    <w:p>
+      <w:pPr>
+        <w:ind w:right="-52"/>
+        <w:rPr>
+          <w:szCs w:val="20"/>
+        </w:rPr>
+      </w:pPr>
+    </w:p>
+    <w:p>
+      <w:pPr>
+        <w:pStyle w:val="HTMLPreformatted"/>
+        <w:rPr>
+          <w:rFonts w:asciiTheme="minorHAnsi" w:hAnsiTheme="minorHAnsi" w:cstheme="minorBidi"/>
+        </w:rPr>
+      </w:pPr>
+      <w:r>
+        <w:rPr>
+          <w:rFonts w:asciiTheme="minorHAnsi" w:hAnsiTheme="minorHAnsi" w:cstheme="minorBidi"/>
+        </w:rPr>
+        <w:t xml:space="preserve">The code below repeats our puzzle array and shows how to read the first element of it.  </w:t>
+      </w:r>
+      <w:r>
+        <w:rPr>
+          <w:rFonts w:asciiTheme="minorHAnsi" w:hAnsiTheme="minorHAnsi" w:cstheme="minorBidi"/>
+        </w:rPr>
+        <w:t>If you are unfamiliar with C++ (and most other languages), the first element in an array is index zero so the expression</w:t>
+      </w:r>
+      <w:r>
+        <w:rPr>
+          <w:rFonts w:asciiTheme="minorHAnsi" w:hAnsiTheme="minorHAnsi" w:cstheme="minorBidi"/>
+        </w:rPr>
+        <w:t xml:space="preserve"> </w:t>
+      </w:r>
+      <w:r>
+        <w:t>puzzles_5x5</w:t>
+      </w:r>
+      <w:r>
+        <w:t>[0]</w:t>
+      </w:r>
+      <w:r>
+        <w:rPr>
+          <w:rFonts w:asciiTheme="minorHAnsi" w:hAnsiTheme="minorHAnsi" w:cstheme="minorBidi"/>
+        </w:rPr>
+        <w:t xml:space="preserve"> </w:t>
+      </w:r>
+      <w:r>
+        <w:rPr>
+          <w:rFonts w:asciiTheme="minorHAnsi" w:hAnsiTheme="minorHAnsi" w:cstheme="minorBidi"/>
+        </w:rPr>
+        <w:t xml:space="preserve">retrieves the first element.  The expression </w:t>
+      </w:r>
+      <w:r>
+        <w:t>puzzles_5x5</w:t>
+      </w:r>
+      <w:r>
+        <w:t>[14]</w:t>
+      </w:r>
+      <w:r>
+        <w:rPr>
+          <w:rFonts w:asciiTheme="minorHAnsi" w:hAnsiTheme="minorHAnsi" w:cstheme="minorBidi"/>
+        </w:rPr>
+        <w:t xml:space="preserve"> would retrieve the last element of the below array as it has 15 elements.</w:t>
+      </w:r>
+    </w:p>
+    <w:p>
+      <w:pPr>
+        <w:ind w:right="-52"/>
+        <w:rPr>
+          <w:szCs w:val="20"/>
+        </w:rPr>
+      </w:pPr>
+    </w:p>
+    <w:p>
+      <w:pPr>
+        <w:ind w:right="-52"/>
+        <w:rPr>
           <w:szCs w:val="20"/>
         </w:rPr>
       </w:pPr>
@@ -3698,7 +4328,23 @@
           <w:sz w:val="16"/>
           <w:szCs w:val="20"/>
         </w:rPr>
-        <w:t xml:space="preserve"> byte puzzles_5x5[] = {</w:t>
+        <w:t xml:space="preserve"> </w:t>
+      </w:r>
+      <w:r>
+        <w:rPr>
+          <w:rFonts w:ascii="Courier New" w:hAnsi="Courier New" w:cs="Courier New"/>
+          <w:sz w:val="16"/>
+          <w:szCs w:val="20"/>
+        </w:rPr>
+        <w:t>uint8_t</w:t>
+      </w:r>
+      <w:r>
+        <w:rPr>
+          <w:rFonts w:ascii="Courier New" w:hAnsi="Courier New" w:cs="Courier New"/>
+          <w:sz w:val="16"/>
+          <w:szCs w:val="20"/>
+        </w:rPr>
+        <w:t xml:space="preserve"> puzzles_5x5[] = {</w:t>
       </w:r>
     </w:p>
     <w:p>
@@ -3826,106 +4472,6 @@
           <w:sz w:val="16"/>
           <w:szCs w:val="20"/>
         </w:rPr>
-        <w:t xml:space="preserve">  0x10, 0x20, 0x40,  </w:t>
-      </w:r>
-    </w:p>
-    <w:p>
-      <w:pPr>
-        <w:ind w:right="-52"/>
-        <w:rPr>
-          <w:rFonts w:ascii="Courier New" w:hAnsi="Courier New" w:cs="Courier New"/>
-          <w:sz w:val="16"/>
-          <w:szCs w:val="20"/>
-        </w:rPr>
-      </w:pPr>
-      <w:r>
-        <w:rPr>
-          <w:rFonts w:ascii="Courier New" w:hAnsi="Courier New" w:cs="Courier New"/>
-          <w:sz w:val="16"/>
-          <w:szCs w:val="20"/>
-        </w:rPr>
-        <w:t xml:space="preserve">  0x00, 0x30, 0x50,</w:t>
-      </w:r>
-    </w:p>
-    <w:p>
-      <w:pPr>
-        <w:ind w:right="-52"/>
-        <w:rPr>
-          <w:rFonts w:ascii="Courier New" w:hAnsi="Courier New" w:cs="Courier New"/>
-          <w:sz w:val="16"/>
-          <w:szCs w:val="20"/>
-        </w:rPr>
-      </w:pPr>
-      <w:r>
-        <w:rPr>
-          <w:rFonts w:ascii="Courier New" w:hAnsi="Courier New" w:cs="Courier New"/>
-          <w:sz w:val="16"/>
-          <w:szCs w:val="20"/>
-        </w:rPr>
-        <w:t xml:space="preserve">  0x00, 0x00, 0x00,</w:t>
-      </w:r>
-    </w:p>
-    <w:p>
-      <w:pPr>
-        <w:ind w:right="-52"/>
-        <w:rPr>
-          <w:rFonts w:ascii="Courier New" w:hAnsi="Courier New" w:cs="Courier New"/>
-          <w:sz w:val="16"/>
-          <w:szCs w:val="20"/>
-        </w:rPr>
-      </w:pPr>
-      <w:r>
-        <w:rPr>
-          <w:rFonts w:ascii="Courier New" w:hAnsi="Courier New" w:cs="Courier New"/>
-          <w:sz w:val="16"/>
-          <w:szCs w:val="20"/>
-        </w:rPr>
-        <w:t xml:space="preserve">  0x02, 0x04, 0x00,</w:t>
-      </w:r>
-    </w:p>
-    <w:p>
-      <w:pPr>
-        <w:ind w:right="-52"/>
-        <w:rPr>
-          <w:rFonts w:ascii="Courier New" w:hAnsi="Courier New" w:cs="Courier New"/>
-          <w:sz w:val="16"/>
-          <w:szCs w:val="20"/>
-        </w:rPr>
-      </w:pPr>
-      <w:r>
-        <w:rPr>
-          <w:rFonts w:ascii="Courier New" w:hAnsi="Courier New" w:cs="Courier New"/>
-          <w:sz w:val="16"/>
-          <w:szCs w:val="20"/>
-        </w:rPr>
-        <w:t xml:space="preserve">  0x01, 0x35, 0x00,</w:t>
-      </w:r>
-    </w:p>
-    <w:p>
-      <w:pPr>
-        <w:ind w:right="-52"/>
-        <w:rPr>
-          <w:rFonts w:ascii="Courier New" w:hAnsi="Courier New" w:cs="Courier New"/>
-          <w:sz w:val="16"/>
-          <w:szCs w:val="20"/>
-        </w:rPr>
-      </w:pPr>
-    </w:p>
-    <w:p>
-      <w:pPr>
-        <w:ind w:right="-52"/>
-        <w:rPr>
-          <w:rFonts w:ascii="Courier New" w:hAnsi="Courier New" w:cs="Courier New"/>
-          <w:sz w:val="16"/>
-          <w:szCs w:val="20"/>
-        </w:rPr>
-      </w:pPr>
-      <w:r>
-        <w:rPr>
-          <w:rFonts w:ascii="Courier New" w:hAnsi="Courier New" w:cs="Courier New"/>
-          <w:sz w:val="16"/>
-          <w:szCs w:val="20"/>
-        </w:rPr>
         <w:t>};</w:t>
       </w:r>
     </w:p>
@@ -3934,493 +4480,45 @@
         <w:ind w:right="-52"/>
         <w:rPr>
           <w:rFonts w:ascii="Courier New" w:hAnsi="Courier New" w:cs="Courier New"/>
-          <w:szCs w:val="20"/>
-        </w:rPr>
-      </w:pPr>
-    </w:p>
-    <w:p>
-      <w:pPr>
-        <w:ind w:right="-52"/>
-        <w:rPr>
-          <w:rFonts w:ascii="Courier New" w:hAnsi="Courier New" w:cs="Courier New"/>
-          <w:szCs w:val="20"/>
-        </w:rPr>
-      </w:pPr>
-    </w:p>
-    <w:p>
-      <w:pPr>
-        <w:pStyle w:val="Heading2"/>
-      </w:pPr>
-      <w:r>
-        <w:t>Reading a puzzle into Memory</w:t>
-      </w:r>
-    </w:p>
-    <w:p>
-      <w:pPr>
-        <w:ind w:right="-52"/>
-      </w:pPr>
-    </w:p>
-    <w:p>
-      <w:pPr>
-        <w:ind w:right="-52"/>
-        <w:rPr>
-          <w:szCs w:val="20"/>
-        </w:rPr>
-      </w:pPr>
-      <w:r>
-        <w:rPr>
-          <w:szCs w:val="20"/>
-        </w:rPr>
-        <w:t xml:space="preserve">Whereas we stored the puzzles in a single dimensional array in </w:t>
-      </w:r>
-      <w:r>
-        <w:rPr>
-          <w:szCs w:val="20"/>
-        </w:rPr>
-        <w:t>memory</w:t>
-      </w:r>
-      <w:r>
-        <w:rPr>
-          <w:szCs w:val="20"/>
-        </w:rPr>
-        <w:t xml:space="preserve">, it is much easier for us to visualize and manipulate the puzzle if it is represented as a </w:t>
-      </w:r>
-      <w:r>
-        <w:rPr>
-          <w:szCs w:val="20"/>
-        </w:rPr>
-        <w:t>two-dimensional</w:t>
-      </w:r>
-      <w:r>
-        <w:rPr>
-          <w:szCs w:val="20"/>
-        </w:rPr>
-        <w:t xml:space="preserve"> array.  The snippet of code below shows a declaration of a multidimensional array of five columns and rows.</w:t>
-      </w:r>
-    </w:p>
-    <w:p>
-      <w:pPr>
-        <w:ind w:right="-52"/>
-        <w:rPr>
-          <w:szCs w:val="20"/>
-        </w:rPr>
-      </w:pPr>
-    </w:p>
-    <w:p>
-      <w:pPr>
-        <w:ind w:right="-52"/>
-        <w:rPr>
-          <w:szCs w:val="20"/>
-        </w:rPr>
-      </w:pPr>
-    </w:p>
-    <w:p>
-      <w:pPr>
-        <w:ind w:right="-52"/>
-        <w:rPr>
-          <w:rFonts w:ascii="Courier New" w:hAnsi="Courier New" w:cs="Courier New"/>
-          <w:sz w:val="16"/>
-          <w:szCs w:val="20"/>
-        </w:rPr>
-      </w:pPr>
-      <w:r>
-        <w:rPr>
-          <w:rFonts w:ascii="Courier New" w:hAnsi="Courier New" w:cs="Courier New"/>
-          <w:sz w:val="16"/>
-          <w:szCs w:val="20"/>
-        </w:rPr>
-        <w:t xml:space="preserve">byte </w:t>
-      </w:r>
-      <w:proofErr w:type="gramStart"/>
-      <w:r>
-        <w:rPr>
-          <w:rFonts w:ascii="Courier New" w:hAnsi="Courier New" w:cs="Courier New"/>
-          <w:sz w:val="16"/>
-          <w:szCs w:val="20"/>
-        </w:rPr>
-        <w:t>board[</w:t>
-      </w:r>
-      <w:proofErr w:type="gramEnd"/>
-      <w:r>
-        <w:rPr>
-          <w:rFonts w:ascii="Courier New" w:hAnsi="Courier New" w:cs="Courier New"/>
-          <w:sz w:val="16"/>
-          <w:szCs w:val="20"/>
-        </w:rPr>
-        <w:t>5][5];</w:t>
-      </w:r>
-    </w:p>
-    <w:p>
-      <w:pPr>
-        <w:ind w:right="-52"/>
-        <w:rPr>
-          <w:szCs w:val="20"/>
-        </w:rPr>
-      </w:pPr>
-    </w:p>
-    <w:p>
-      <w:pPr>
-        <w:ind w:right="-52"/>
-        <w:rPr>
-          <w:szCs w:val="20"/>
-        </w:rPr>
-      </w:pPr>
-    </w:p>
-    <w:p>
-      <w:pPr>
-        <w:ind w:right="-52"/>
-        <w:rPr>
-          <w:szCs w:val="20"/>
-        </w:rPr>
-      </w:pPr>
-      <w:r>
-        <w:rPr>
-          <w:szCs w:val="20"/>
-        </w:rPr>
-        <w:t xml:space="preserve">The declaration of two-dimensional arrays in C / C++ is a little counter-intuitive (for me anyway!) as you specify the number of columns before the rows.  When visualizing a puzzle, the cell in the top </w:t>
-      </w:r>
-      <w:r>
-        <w:rPr>
-          <w:szCs w:val="20"/>
-        </w:rPr>
-        <w:t>right-hand</w:t>
-      </w:r>
-      <w:r>
-        <w:rPr>
-          <w:szCs w:val="20"/>
-        </w:rPr>
-        <w:t xml:space="preserve"> corner of a 5 x 5 grid can be described as x = 4 and y = 0.  However, when referencing the same cell in the array it must be referred to as </w:t>
-      </w:r>
-      <w:proofErr w:type="gramStart"/>
-      <w:r>
-        <w:rPr>
-          <w:rFonts w:ascii="Courier New" w:hAnsi="Courier New" w:cs="Courier New"/>
-          <w:szCs w:val="20"/>
-        </w:rPr>
-        <w:t>board[</w:t>
-      </w:r>
-      <w:proofErr w:type="gramEnd"/>
-      <w:r>
-        <w:rPr>
-          <w:rFonts w:ascii="Courier New" w:hAnsi="Courier New" w:cs="Courier New"/>
-          <w:szCs w:val="20"/>
-        </w:rPr>
-        <w:t>0][4]</w:t>
-      </w:r>
-      <w:r>
-        <w:rPr>
-          <w:szCs w:val="20"/>
-        </w:rPr>
-        <w:t xml:space="preserve"> or </w:t>
-      </w:r>
-      <w:r>
-        <w:rPr>
-          <w:rFonts w:ascii="Courier New" w:hAnsi="Courier New" w:cs="Courier New"/>
-          <w:szCs w:val="20"/>
-        </w:rPr>
-        <w:t>board[y][x]</w:t>
-      </w:r>
-      <w:r>
-        <w:rPr>
-          <w:szCs w:val="20"/>
-        </w:rPr>
-        <w:t>.  Of course, our puzzles all have equal dimensions so this is a little academic.</w:t>
-      </w:r>
-    </w:p>
-    <w:p>
-      <w:pPr>
-        <w:ind w:right="-52"/>
-        <w:rPr>
-          <w:szCs w:val="20"/>
-        </w:rPr>
-      </w:pPr>
-    </w:p>
-    <w:p>
-      <w:pPr>
-        <w:ind w:right="-52"/>
-        <w:rPr>
-          <w:szCs w:val="20"/>
-        </w:rPr>
-      </w:pPr>
-      <w:r>
-        <w:rPr>
-          <w:szCs w:val="20"/>
-        </w:rPr>
-        <w:t>As this tutorial progresses, we will end up with an array for each of the puzzle sizes – 5x5, 6x6, 7x7, 8x8 and 9x9.</w:t>
-      </w:r>
-    </w:p>
-    <w:p>
-      <w:pPr>
-        <w:ind w:right="-52"/>
-        <w:rPr>
-          <w:szCs w:val="20"/>
-        </w:rPr>
-      </w:pPr>
-    </w:p>
-    <w:p>
-      <w:pPr>
-        <w:pStyle w:val="HTMLPreformatted"/>
-        <w:rPr>
-          <w:rFonts w:asciiTheme="minorHAnsi" w:hAnsiTheme="minorHAnsi" w:cstheme="minorBidi"/>
-        </w:rPr>
-      </w:pPr>
-      <w:r>
-        <w:rPr>
-          <w:rFonts w:asciiTheme="minorHAnsi" w:hAnsiTheme="minorHAnsi" w:cstheme="minorBidi"/>
-        </w:rPr>
-        <w:t xml:space="preserve">The code below repeats our puzzle array and shows how to read the first element of it.  </w:t>
-      </w:r>
-      <w:r>
-        <w:rPr>
-          <w:rFonts w:asciiTheme="minorHAnsi" w:hAnsiTheme="minorHAnsi" w:cstheme="minorBidi"/>
-        </w:rPr>
-        <w:t>If you are unfamiliar with C++ (and most other languages), the first element in an array is index zero so the expression</w:t>
-      </w:r>
-      <w:r>
-        <w:rPr>
-          <w:rFonts w:asciiTheme="minorHAnsi" w:hAnsiTheme="minorHAnsi" w:cstheme="minorBidi"/>
+          <w:sz w:val="16"/>
+          <w:szCs w:val="20"/>
+        </w:rPr>
+      </w:pPr>
+    </w:p>
+    <w:p>
+      <w:pPr>
+        <w:ind w:right="-52"/>
+        <w:rPr>
+          <w:rFonts w:ascii="Courier New" w:hAnsi="Courier New" w:cs="Courier New"/>
+          <w:sz w:val="16"/>
+          <w:szCs w:val="20"/>
+        </w:rPr>
+      </w:pPr>
+    </w:p>
+    <w:p>
+      <w:pPr>
+        <w:ind w:right="-52"/>
+        <w:rPr>
+          <w:rFonts w:ascii="Courier New" w:hAnsi="Courier New" w:cs="Courier New"/>
+          <w:sz w:val="16"/>
+          <w:szCs w:val="20"/>
+        </w:rPr>
+      </w:pPr>
+      <w:r>
+        <w:rPr>
+          <w:rFonts w:ascii="Courier New" w:hAnsi="Courier New" w:cs="Courier New"/>
+          <w:sz w:val="16"/>
+          <w:szCs w:val="20"/>
+        </w:rPr>
+        <w:t>uint8_t</w:t>
+      </w:r>
+      <w:r>
+        <w:rPr>
+          <w:rFonts w:ascii="Courier New" w:hAnsi="Courier New" w:cs="Courier New"/>
+          <w:sz w:val="16"/>
+          <w:szCs w:val="20"/>
         </w:rPr>
         <w:t xml:space="preserve"> </w:t>
-      </w:r>
-      <w:r>
-        <w:t>puzzles_5x5</w:t>
-      </w:r>
-      <w:r>
-        <w:t>[0]</w:t>
-      </w:r>
-      <w:r>
-        <w:rPr>
-          <w:rFonts w:asciiTheme="minorHAnsi" w:hAnsiTheme="minorHAnsi" w:cstheme="minorBidi"/>
-        </w:rPr>
-        <w:t xml:space="preserve"> </w:t>
-      </w:r>
-      <w:r>
-        <w:rPr>
-          <w:rFonts w:asciiTheme="minorHAnsi" w:hAnsiTheme="minorHAnsi" w:cstheme="minorBidi"/>
-        </w:rPr>
-        <w:t xml:space="preserve">retrieves the first element.  The expression </w:t>
-      </w:r>
-      <w:r>
-        <w:t>puzzles_5x5</w:t>
-      </w:r>
-      <w:r>
-        <w:t>[14]</w:t>
-      </w:r>
-      <w:r>
-        <w:rPr>
-          <w:rFonts w:asciiTheme="minorHAnsi" w:hAnsiTheme="minorHAnsi" w:cstheme="minorBidi"/>
-        </w:rPr>
-        <w:t xml:space="preserve"> would retrieve the last element of the below array as it has 15 elements.</w:t>
-      </w:r>
-    </w:p>
-    <w:p>
-      <w:pPr>
-        <w:ind w:right="-52"/>
-        <w:rPr>
-          <w:szCs w:val="20"/>
-        </w:rPr>
-      </w:pPr>
-    </w:p>
-    <w:p>
-      <w:pPr>
-        <w:ind w:right="-52"/>
-        <w:rPr>
-          <w:szCs w:val="20"/>
-        </w:rPr>
-      </w:pPr>
-    </w:p>
-    <w:p>
-      <w:pPr>
-        <w:ind w:right="-52"/>
-        <w:rPr>
-          <w:rFonts w:ascii="Courier New" w:hAnsi="Courier New" w:cs="Courier New"/>
-          <w:sz w:val="16"/>
-          <w:szCs w:val="20"/>
-        </w:rPr>
-      </w:pPr>
-      <w:proofErr w:type="spellStart"/>
-      <w:r>
-        <w:rPr>
-          <w:rFonts w:ascii="Courier New" w:hAnsi="Courier New" w:cs="Courier New"/>
-          <w:sz w:val="16"/>
-          <w:szCs w:val="20"/>
-        </w:rPr>
-        <w:t>const</w:t>
-      </w:r>
-      <w:proofErr w:type="spellEnd"/>
-      <w:r>
-        <w:rPr>
-          <w:rFonts w:ascii="Courier New" w:hAnsi="Courier New" w:cs="Courier New"/>
-          <w:sz w:val="16"/>
-          <w:szCs w:val="20"/>
-        </w:rPr>
-        <w:t xml:space="preserve"> byte puzzles_5x5[] = {</w:t>
-      </w:r>
-    </w:p>
-    <w:p>
-      <w:pPr>
-        <w:ind w:right="-52"/>
-        <w:rPr>
-          <w:rFonts w:ascii="Courier New" w:hAnsi="Courier New" w:cs="Courier New"/>
-          <w:sz w:val="16"/>
-          <w:szCs w:val="20"/>
-        </w:rPr>
-      </w:pPr>
-    </w:p>
-    <w:p>
-      <w:pPr>
-        <w:ind w:right="-52"/>
-        <w:rPr>
-          <w:rFonts w:ascii="Courier New" w:hAnsi="Courier New" w:cs="Courier New"/>
-          <w:sz w:val="16"/>
-          <w:szCs w:val="20"/>
-        </w:rPr>
-      </w:pPr>
-      <w:r>
-        <w:rPr>
-          <w:rFonts w:ascii="Courier New" w:hAnsi="Courier New" w:cs="Courier New"/>
-          <w:sz w:val="16"/>
-          <w:szCs w:val="20"/>
-        </w:rPr>
-        <w:t xml:space="preserve">  0x10, 0x00, 0x00,</w:t>
-      </w:r>
-    </w:p>
-    <w:p>
-      <w:pPr>
-        <w:ind w:right="-52"/>
-        <w:rPr>
-          <w:rFonts w:ascii="Courier New" w:hAnsi="Courier New" w:cs="Courier New"/>
-          <w:sz w:val="16"/>
-          <w:szCs w:val="20"/>
-        </w:rPr>
-      </w:pPr>
-      <w:r>
-        <w:rPr>
-          <w:rFonts w:ascii="Courier New" w:hAnsi="Courier New" w:cs="Courier New"/>
-          <w:sz w:val="16"/>
-          <w:szCs w:val="20"/>
-        </w:rPr>
-        <w:t xml:space="preserve">  0x00, 0x00, 0x00,</w:t>
-      </w:r>
-    </w:p>
-    <w:p>
-      <w:pPr>
-        <w:ind w:right="-52"/>
-        <w:rPr>
-          <w:rFonts w:ascii="Courier New" w:hAnsi="Courier New" w:cs="Courier New"/>
-          <w:sz w:val="16"/>
-          <w:szCs w:val="20"/>
-        </w:rPr>
-      </w:pPr>
-      <w:r>
-        <w:rPr>
-          <w:rFonts w:ascii="Courier New" w:hAnsi="Courier New" w:cs="Courier New"/>
-          <w:sz w:val="16"/>
-          <w:szCs w:val="20"/>
-        </w:rPr>
-        <w:t xml:space="preserve">  0x00, 0x40, 0x00,</w:t>
-      </w:r>
-    </w:p>
-    <w:p>
-      <w:pPr>
-        <w:ind w:right="-52"/>
-        <w:rPr>
-          <w:rFonts w:ascii="Courier New" w:hAnsi="Courier New" w:cs="Courier New"/>
-          <w:sz w:val="16"/>
-          <w:szCs w:val="20"/>
-        </w:rPr>
-      </w:pPr>
-      <w:r>
-        <w:rPr>
-          <w:rFonts w:ascii="Courier New" w:hAnsi="Courier New" w:cs="Courier New"/>
-          <w:sz w:val="16"/>
-          <w:szCs w:val="20"/>
-        </w:rPr>
-        <w:t xml:space="preserve">  0x24, 0x30, 0x10,</w:t>
-      </w:r>
-    </w:p>
-    <w:p>
-      <w:pPr>
-        <w:ind w:right="-52"/>
-        <w:rPr>
-          <w:rFonts w:ascii="Courier New" w:hAnsi="Courier New" w:cs="Courier New"/>
-          <w:sz w:val="16"/>
-          <w:szCs w:val="20"/>
-        </w:rPr>
-      </w:pPr>
-      <w:r>
-        <w:rPr>
-          <w:rFonts w:ascii="Courier New" w:hAnsi="Courier New" w:cs="Courier New"/>
-          <w:sz w:val="16"/>
-          <w:szCs w:val="20"/>
-        </w:rPr>
-        <w:t xml:space="preserve">  0x30, 0x00, 0x20,</w:t>
-      </w:r>
-    </w:p>
-    <w:p>
-      <w:pPr>
-        <w:ind w:right="-52"/>
-        <w:rPr>
-          <w:rFonts w:ascii="Courier New" w:hAnsi="Courier New" w:cs="Courier New"/>
-          <w:sz w:val="16"/>
-          <w:szCs w:val="20"/>
-        </w:rPr>
-      </w:pPr>
-    </w:p>
-    <w:p>
-      <w:pPr>
-        <w:ind w:right="-52"/>
-        <w:rPr>
-          <w:rFonts w:ascii="Courier New" w:hAnsi="Courier New" w:cs="Courier New"/>
-          <w:sz w:val="16"/>
-          <w:szCs w:val="20"/>
-        </w:rPr>
-      </w:pPr>
-      <w:r>
-        <w:rPr>
-          <w:rFonts w:ascii="Courier New" w:hAnsi="Courier New" w:cs="Courier New"/>
-          <w:sz w:val="16"/>
-          <w:szCs w:val="20"/>
-        </w:rPr>
-        <w:t>};</w:t>
-      </w:r>
-    </w:p>
-    <w:p>
-      <w:pPr>
-        <w:ind w:right="-52"/>
-        <w:rPr>
-          <w:rFonts w:ascii="Courier New" w:hAnsi="Courier New" w:cs="Courier New"/>
-          <w:sz w:val="16"/>
-          <w:szCs w:val="20"/>
-        </w:rPr>
-      </w:pPr>
-    </w:p>
-    <w:p>
-      <w:pPr>
-        <w:ind w:right="-52"/>
-        <w:rPr>
-          <w:rFonts w:ascii="Courier New" w:hAnsi="Courier New" w:cs="Courier New"/>
-          <w:sz w:val="16"/>
-          <w:szCs w:val="20"/>
-        </w:rPr>
-      </w:pPr>
-    </w:p>
-    <w:p>
-      <w:pPr>
-        <w:ind w:right="-52"/>
-        <w:rPr>
-          <w:rFonts w:ascii="Courier New" w:hAnsi="Courier New" w:cs="Courier New"/>
-          <w:sz w:val="16"/>
-          <w:szCs w:val="20"/>
-        </w:rPr>
-      </w:pPr>
-      <w:r>
-        <w:rPr>
-          <w:rFonts w:ascii="Courier New" w:hAnsi="Courier New" w:cs="Courier New"/>
-          <w:sz w:val="16"/>
-          <w:szCs w:val="20"/>
-        </w:rPr>
-        <w:t xml:space="preserve">byte </w:t>
       </w:r>
       <w:proofErr w:type="spellStart"/>
       <w:r>
@@ -4651,7 +4749,15 @@
           <w:sz w:val="16"/>
           <w:szCs w:val="20"/>
         </w:rPr>
-        <w:t xml:space="preserve">byte </w:t>
+        <w:t>uint8_t</w:t>
+      </w:r>
+      <w:r>
+        <w:rPr>
+          <w:rFonts w:ascii="Courier New" w:hAnsi="Courier New" w:cs="Courier New"/>
+          <w:sz w:val="16"/>
+          <w:szCs w:val="20"/>
+        </w:rPr>
+        <w:t xml:space="preserve"> </w:t>
       </w:r>
       <w:proofErr w:type="spellStart"/>
       <w:proofErr w:type="gramStart"/>
@@ -4679,7 +4785,15 @@
           <w:sz w:val="16"/>
           <w:szCs w:val="20"/>
         </w:rPr>
-        <w:t xml:space="preserve">byte </w:t>
+        <w:t>uint8_t</w:t>
+      </w:r>
+      <w:r>
+        <w:rPr>
+          <w:rFonts w:ascii="Courier New" w:hAnsi="Courier New" w:cs="Courier New"/>
+          <w:sz w:val="16"/>
+          <w:szCs w:val="20"/>
+        </w:rPr>
+        <w:t xml:space="preserve"> </w:t>
       </w:r>
       <w:proofErr w:type="spellStart"/>
       <w:r>
@@ -4807,7 +4921,15 @@
           <w:sz w:val="16"/>
           <w:szCs w:val="20"/>
         </w:rPr>
-        <w:t xml:space="preserve">byte </w:t>
+        <w:t>uint8_t</w:t>
+      </w:r>
+      <w:r>
+        <w:rPr>
+          <w:rFonts w:ascii="Courier New" w:hAnsi="Courier New" w:cs="Courier New"/>
+          <w:sz w:val="16"/>
+          <w:szCs w:val="20"/>
+        </w:rPr>
+        <w:t xml:space="preserve"> </w:t>
       </w:r>
       <w:proofErr w:type="spellStart"/>
       <w:proofErr w:type="gramStart"/>
@@ -4835,7 +4957,15 @@
           <w:sz w:val="16"/>
           <w:szCs w:val="20"/>
         </w:rPr>
-        <w:t xml:space="preserve">byte </w:t>
+        <w:t>uint8_t</w:t>
+      </w:r>
+      <w:r>
+        <w:rPr>
+          <w:rFonts w:ascii="Courier New" w:hAnsi="Courier New" w:cs="Courier New"/>
+          <w:sz w:val="16"/>
+          <w:szCs w:val="20"/>
+        </w:rPr>
+        <w:t xml:space="preserve"> </w:t>
       </w:r>
       <w:proofErr w:type="spellStart"/>
       <w:r>
@@ -5224,7 +5354,15 @@
           <w:sz w:val="16"/>
           <w:szCs w:val="20"/>
         </w:rPr>
-        <w:t xml:space="preserve">byte </w:t>
+        <w:t>uint8_t</w:t>
+      </w:r>
+      <w:r>
+        <w:rPr>
+          <w:rFonts w:ascii="Courier New" w:hAnsi="Courier New" w:cs="Courier New"/>
+          <w:sz w:val="16"/>
+          <w:szCs w:val="20"/>
+        </w:rPr>
+        <w:t xml:space="preserve"> </w:t>
       </w:r>
       <w:proofErr w:type="spellStart"/>
       <w:r>
@@ -5270,43 +5408,107 @@
           <w:sz w:val="16"/>
           <w:szCs w:val="20"/>
         </w:rPr>
-        <w:t xml:space="preserve">  byte x = 0;</w:t>
-      </w:r>
-    </w:p>
-    <w:p>
-      <w:pPr>
-        <w:ind w:right="-52"/>
-        <w:rPr>
-          <w:rFonts w:ascii="Courier New" w:hAnsi="Courier New" w:cs="Courier New"/>
-          <w:sz w:val="16"/>
-          <w:szCs w:val="20"/>
-        </w:rPr>
-      </w:pPr>
-      <w:r>
-        <w:rPr>
-          <w:rFonts w:ascii="Courier New" w:hAnsi="Courier New" w:cs="Courier New"/>
-          <w:sz w:val="16"/>
-          <w:szCs w:val="20"/>
-        </w:rPr>
-        <w:t xml:space="preserve">  byte y = 0;</w:t>
-      </w:r>
-    </w:p>
-    <w:p>
-      <w:pPr>
-        <w:ind w:right="-52"/>
-        <w:rPr>
-          <w:rFonts w:ascii="Courier New" w:hAnsi="Courier New" w:cs="Courier New"/>
-          <w:sz w:val="16"/>
-          <w:szCs w:val="20"/>
-        </w:rPr>
-      </w:pPr>
-      <w:r>
-        <w:rPr>
-          <w:rFonts w:ascii="Courier New" w:hAnsi="Courier New" w:cs="Courier New"/>
-          <w:sz w:val="16"/>
-          <w:szCs w:val="20"/>
-        </w:rPr>
-        <w:t xml:space="preserve">  byte </w:t>
+        <w:t xml:space="preserve">  </w:t>
+      </w:r>
+      <w:r>
+        <w:rPr>
+          <w:rFonts w:ascii="Courier New" w:hAnsi="Courier New" w:cs="Courier New"/>
+          <w:sz w:val="16"/>
+          <w:szCs w:val="20"/>
+        </w:rPr>
+        <w:t>uint8_t</w:t>
+      </w:r>
+      <w:r>
+        <w:rPr>
+          <w:rFonts w:ascii="Courier New" w:hAnsi="Courier New" w:cs="Courier New"/>
+          <w:sz w:val="16"/>
+          <w:szCs w:val="20"/>
+        </w:rPr>
+        <w:t xml:space="preserve"> </w:t>
+      </w:r>
+      <w:r>
+        <w:rPr>
+          <w:rFonts w:ascii="Courier New" w:hAnsi="Courier New" w:cs="Courier New"/>
+          <w:sz w:val="16"/>
+          <w:szCs w:val="20"/>
+        </w:rPr>
+        <w:t>x = 0;</w:t>
+      </w:r>
+    </w:p>
+    <w:p>
+      <w:pPr>
+        <w:ind w:right="-52"/>
+        <w:rPr>
+          <w:rFonts w:ascii="Courier New" w:hAnsi="Courier New" w:cs="Courier New"/>
+          <w:sz w:val="16"/>
+          <w:szCs w:val="20"/>
+        </w:rPr>
+      </w:pPr>
+      <w:r>
+        <w:rPr>
+          <w:rFonts w:ascii="Courier New" w:hAnsi="Courier New" w:cs="Courier New"/>
+          <w:sz w:val="16"/>
+          <w:szCs w:val="20"/>
+        </w:rPr>
+        <w:t xml:space="preserve">  </w:t>
+      </w:r>
+      <w:r>
+        <w:rPr>
+          <w:rFonts w:ascii="Courier New" w:hAnsi="Courier New" w:cs="Courier New"/>
+          <w:sz w:val="16"/>
+          <w:szCs w:val="20"/>
+        </w:rPr>
+        <w:t>uint8_t</w:t>
+      </w:r>
+      <w:r>
+        <w:rPr>
+          <w:rFonts w:ascii="Courier New" w:hAnsi="Courier New" w:cs="Courier New"/>
+          <w:sz w:val="16"/>
+          <w:szCs w:val="20"/>
+        </w:rPr>
+        <w:t xml:space="preserve"> </w:t>
+      </w:r>
+      <w:r>
+        <w:rPr>
+          <w:rFonts w:ascii="Courier New" w:hAnsi="Courier New" w:cs="Courier New"/>
+          <w:sz w:val="16"/>
+          <w:szCs w:val="20"/>
+        </w:rPr>
+        <w:t>y = 0;</w:t>
+      </w:r>
+    </w:p>
+    <w:p>
+      <w:pPr>
+        <w:ind w:right="-52"/>
+        <w:rPr>
+          <w:rFonts w:ascii="Courier New" w:hAnsi="Courier New" w:cs="Courier New"/>
+          <w:sz w:val="16"/>
+          <w:szCs w:val="20"/>
+        </w:rPr>
+      </w:pPr>
+      <w:r>
+        <w:rPr>
+          <w:rFonts w:ascii="Courier New" w:hAnsi="Courier New" w:cs="Courier New"/>
+          <w:sz w:val="16"/>
+          <w:szCs w:val="20"/>
+        </w:rPr>
+        <w:t xml:space="preserve">  </w:t>
+      </w:r>
+      <w:r>
+        <w:rPr>
+          <w:rFonts w:ascii="Courier New" w:hAnsi="Courier New" w:cs="Courier New"/>
+          <w:sz w:val="16"/>
+          <w:szCs w:val="20"/>
+        </w:rPr>
+        <w:t>uint8_t</w:t>
+      </w:r>
+      <w:r>
+        <w:rPr>
+          <w:rFonts w:ascii="Courier New" w:hAnsi="Courier New" w:cs="Courier New"/>
+          <w:sz w:val="16"/>
+          <w:szCs w:val="20"/>
+        </w:rPr>
+        <w:t xml:space="preserve"> </w:t>
       </w:r>
       <w:proofErr w:type="spellStart"/>
       <w:r>
@@ -5506,7 +5708,7 @@
           <w:sz w:val="16"/>
           <w:szCs w:val="20"/>
         </w:rPr>
-        <w:t xml:space="preserve"> = </w:t>
+        <w:t xml:space="preserve"> = puzzles_5x5[</w:t>
       </w:r>
       <w:proofErr w:type="spellStart"/>
       <w:r>
@@ -5515,7 +5717,7 @@
           <w:sz w:val="16"/>
           <w:szCs w:val="20"/>
         </w:rPr>
-        <w:t>pgm_read_byte</w:t>
+        <w:t>i</w:t>
       </w:r>
       <w:proofErr w:type="spellEnd"/>
       <w:r>
@@ -5524,25 +5726,7 @@
           <w:sz w:val="16"/>
           <w:szCs w:val="20"/>
         </w:rPr>
-        <w:t>(&amp;puzzles_5x5[</w:t>
-      </w:r>
-      <w:proofErr w:type="spellStart"/>
-      <w:r>
-        <w:rPr>
-          <w:rFonts w:ascii="Courier New" w:hAnsi="Courier New" w:cs="Courier New"/>
-          <w:sz w:val="16"/>
-          <w:szCs w:val="20"/>
-        </w:rPr>
-        <w:t>i</w:t>
-      </w:r>
-      <w:proofErr w:type="spellEnd"/>
-      <w:r>
-        <w:rPr>
-          <w:rFonts w:ascii="Courier New" w:hAnsi="Courier New" w:cs="Courier New"/>
-          <w:sz w:val="16"/>
-          <w:szCs w:val="20"/>
-        </w:rPr>
-        <w:t>]);</w:t>
+        <w:t>];</w:t>
       </w:r>
     </w:p>
     <w:p>
@@ -6732,7 +6916,13 @@
         <w:t xml:space="preserve">Or we can create an array </w:t>
       </w:r>
       <w:r>
-        <w:t xml:space="preserve">that points to our images.  Note the declaration is similar to the way we defined the array for the puzzle or the images although this time we have placed an asterisk after the data type ‘byte’ to indicate that the array contains pointers to the items rather than the actual values.  Refer to </w:t>
+        <w:t>that points to our images.  Note the declaration is similar to the way we defined the array for the puzzle or the images although this time we have placed an asterisk after the data type ‘</w:t>
+      </w:r>
+      <w:r>
+        <w:t>uint8_t</w:t>
+      </w:r>
+      <w:r>
+        <w:t xml:space="preserve">’ to indicate that the array contains pointers to the items rather than the actual values.  Refer to </w:t>
       </w:r>
       <w:r>
         <w:rPr>
@@ -6776,7 +6966,22 @@
           <w:rFonts w:ascii="Courier New" w:hAnsi="Courier New" w:cs="Courier New"/>
           <w:sz w:val="16"/>
         </w:rPr>
-        <w:t xml:space="preserve"> byte* </w:t>
+        <w:t xml:space="preserve"> </w:t>
+      </w:r>
+      <w:r>
+        <w:rPr>
+          <w:rFonts w:ascii="Courier New" w:hAnsi="Courier New" w:cs="Courier New"/>
+          <w:sz w:val="16"/>
+          <w:szCs w:val="20"/>
+        </w:rPr>
+        <w:t>uint8_t</w:t>
+      </w:r>
+      <w:r>
+        <w:rPr>
+          <w:rFonts w:ascii="Courier New" w:hAnsi="Courier New" w:cs="Courier New"/>
+          <w:sz w:val="16"/>
+        </w:rPr>
+        <w:t xml:space="preserve">* </w:t>
       </w:r>
       <w:proofErr w:type="gramStart"/>
       <w:r>
@@ -6894,7 +7099,21 @@
           <w:rFonts w:ascii="Courier New" w:hAnsi="Courier New" w:cs="Courier New"/>
           <w:sz w:val="16"/>
         </w:rPr>
-        <w:t xml:space="preserve">         Node</w:t>
+        <w:t xml:space="preserve">         </w:t>
+      </w:r>
+      <w:r>
+        <w:rPr>
+          <w:rFonts w:ascii="Courier New" w:hAnsi="Courier New" w:cs="Courier New"/>
+          <w:sz w:val="16"/>
+        </w:rPr>
+        <w:t xml:space="preserve">   </w:t>
+      </w:r>
+      <w:r>
+        <w:rPr>
+          <w:rFonts w:ascii="Courier New" w:hAnsi="Courier New" w:cs="Courier New"/>
+          <w:sz w:val="16"/>
+        </w:rPr>
+        <w:t>Node</w:t>
       </w:r>
       <w:r>
         <w:rPr>
@@ -7041,7 +7260,7 @@
           <w:rFonts w:ascii="Calibri" w:hAnsi="Calibri" w:cs="Calibri"/>
           <w:szCs w:val="20"/>
         </w:rPr>
-        <w:t xml:space="preserve"> allows us to simply used the node value to look up the corresponding image – otherwise we would need to remember to subtract 1 each time!</w:t>
+        <w:t xml:space="preserve"> allows us to simply use the node value to look up the corresponding image – otherwise we would need to remember to subtract 1 each time!</w:t>
       </w:r>
     </w:p>
     <w:p>
@@ -7324,6 +7543,209 @@
         </w:rPr>
         <w:t xml:space="preserve">void </w:t>
       </w:r>
+      <w:proofErr w:type="gramStart"/>
+      <w:r>
+        <w:rPr>
+          <w:rFonts w:ascii="Courier New" w:hAnsi="Courier New" w:cs="Courier New"/>
+          <w:sz w:val="16"/>
+        </w:rPr>
+        <w:t>Game::</w:t>
+      </w:r>
+      <w:proofErr w:type="spellStart"/>
+      <w:proofErr w:type="gramEnd"/>
+      <w:r>
+        <w:rPr>
+          <w:rFonts w:ascii="Courier New" w:hAnsi="Courier New" w:cs="Courier New"/>
+          <w:sz w:val="16"/>
+        </w:rPr>
+        <w:t>renderBoard</w:t>
+      </w:r>
+      <w:proofErr w:type="spellEnd"/>
+      <w:r>
+        <w:rPr>
+          <w:rFonts w:ascii="Courier New" w:hAnsi="Courier New" w:cs="Courier New"/>
+          <w:sz w:val="16"/>
+        </w:rPr>
+        <w:t xml:space="preserve">() { </w:t>
+      </w:r>
+    </w:p>
+    <w:p>
+      <w:pPr>
+        <w:ind w:right="-52"/>
+        <w:rPr>
+          <w:rFonts w:ascii="Courier New" w:hAnsi="Courier New" w:cs="Courier New"/>
+          <w:sz w:val="16"/>
+        </w:rPr>
+      </w:pPr>
+      <w:r>
+        <w:rPr>
+          <w:rFonts w:ascii="Courier New" w:hAnsi="Courier New" w:cs="Courier New"/>
+          <w:sz w:val="16"/>
+        </w:rPr>
+        <w:t xml:space="preserve">  </w:t>
+      </w:r>
+    </w:p>
+    <w:p>
+      <w:pPr>
+        <w:ind w:right="-52"/>
+        <w:rPr>
+          <w:rFonts w:ascii="Courier New" w:hAnsi="Courier New" w:cs="Courier New"/>
+          <w:sz w:val="16"/>
+        </w:rPr>
+      </w:pPr>
+    </w:p>
+    <w:p>
+      <w:pPr>
+        <w:ind w:right="-52"/>
+        <w:rPr>
+          <w:rFonts w:ascii="Courier New" w:hAnsi="Courier New" w:cs="Courier New"/>
+          <w:sz w:val="16"/>
+        </w:rPr>
+      </w:pPr>
+      <w:r>
+        <w:rPr>
+          <w:rFonts w:ascii="Courier New" w:hAnsi="Courier New" w:cs="Courier New"/>
+          <w:sz w:val="16"/>
+        </w:rPr>
+        <w:t xml:space="preserve">  // Draw placed nodes</w:t>
+      </w:r>
+      <w:proofErr w:type="gramStart"/>
+      <w:r>
+        <w:rPr>
+          <w:rFonts w:ascii="Courier New" w:hAnsi="Courier New" w:cs="Courier New"/>
+          <w:sz w:val="16"/>
+        </w:rPr>
+        <w:t xml:space="preserve"> ..</w:t>
+      </w:r>
+      <w:proofErr w:type="gramEnd"/>
+    </w:p>
+    <w:p>
+      <w:pPr>
+        <w:ind w:right="-52"/>
+        <w:rPr>
+          <w:rFonts w:ascii="Courier New" w:hAnsi="Courier New" w:cs="Courier New"/>
+          <w:sz w:val="16"/>
+        </w:rPr>
+      </w:pPr>
+      <w:r>
+        <w:rPr>
+          <w:rFonts w:ascii="Courier New" w:hAnsi="Courier New" w:cs="Courier New"/>
+          <w:sz w:val="16"/>
+        </w:rPr>
+        <w:t xml:space="preserve">  </w:t>
+      </w:r>
+    </w:p>
+    <w:p>
+      <w:pPr>
+        <w:ind w:right="-52"/>
+        <w:rPr>
+          <w:rFonts w:ascii="Courier New" w:hAnsi="Courier New" w:cs="Courier New"/>
+          <w:sz w:val="16"/>
+        </w:rPr>
+      </w:pPr>
+      <w:r>
+        <w:rPr>
+          <w:rFonts w:ascii="Courier New" w:hAnsi="Courier New" w:cs="Courier New"/>
+          <w:sz w:val="16"/>
+        </w:rPr>
+        <w:t xml:space="preserve">  for (</w:t>
+      </w:r>
+      <w:proofErr w:type="spellStart"/>
+      <w:r>
+        <w:rPr>
+          <w:rFonts w:ascii="Courier New" w:hAnsi="Courier New" w:cs="Courier New"/>
+          <w:sz w:val="16"/>
+        </w:rPr>
+        <w:t>int</w:t>
+      </w:r>
+      <w:proofErr w:type="spellEnd"/>
+      <w:r>
+        <w:rPr>
+          <w:rFonts w:ascii="Courier New" w:hAnsi="Courier New" w:cs="Courier New"/>
+          <w:sz w:val="16"/>
+        </w:rPr>
+        <w:t xml:space="preserve"> y = 0; y &lt; PUZZLE_Y; y++) {</w:t>
+      </w:r>
+    </w:p>
+    <w:p>
+      <w:pPr>
+        <w:ind w:right="-52"/>
+        <w:rPr>
+          <w:rFonts w:ascii="Courier New" w:hAnsi="Courier New" w:cs="Courier New"/>
+          <w:sz w:val="16"/>
+        </w:rPr>
+      </w:pPr>
+      <w:r>
+        <w:rPr>
+          <w:rFonts w:ascii="Courier New" w:hAnsi="Courier New" w:cs="Courier New"/>
+          <w:sz w:val="16"/>
+        </w:rPr>
+        <w:t xml:space="preserve">      </w:t>
+      </w:r>
+    </w:p>
+    <w:p>
+      <w:pPr>
+        <w:ind w:right="-52"/>
+        <w:rPr>
+          <w:rFonts w:ascii="Courier New" w:hAnsi="Courier New" w:cs="Courier New"/>
+          <w:sz w:val="16"/>
+        </w:rPr>
+      </w:pPr>
+      <w:r>
+        <w:rPr>
+          <w:rFonts w:ascii="Courier New" w:hAnsi="Courier New" w:cs="Courier New"/>
+          <w:sz w:val="16"/>
+        </w:rPr>
+        <w:t xml:space="preserve">    for (</w:t>
+      </w:r>
+      <w:proofErr w:type="spellStart"/>
+      <w:r>
+        <w:rPr>
+          <w:rFonts w:ascii="Courier New" w:hAnsi="Courier New" w:cs="Courier New"/>
+          <w:sz w:val="16"/>
+        </w:rPr>
+        <w:t>int</w:t>
+      </w:r>
+      <w:proofErr w:type="spellEnd"/>
+      <w:r>
+        <w:rPr>
+          <w:rFonts w:ascii="Courier New" w:hAnsi="Courier New" w:cs="Courier New"/>
+          <w:sz w:val="16"/>
+        </w:rPr>
+        <w:t xml:space="preserve"> x = 0; x &lt; PUZZLE_X; x++) {</w:t>
+      </w:r>
+    </w:p>
+    <w:p>
+      <w:pPr>
+        <w:ind w:right="-52"/>
+        <w:rPr>
+          <w:rFonts w:ascii="Courier New" w:hAnsi="Courier New" w:cs="Courier New"/>
+          <w:sz w:val="16"/>
+        </w:rPr>
+      </w:pPr>
+      <w:r>
+        <w:rPr>
+          <w:rFonts w:ascii="Courier New" w:hAnsi="Courier New" w:cs="Courier New"/>
+          <w:sz w:val="16"/>
+        </w:rPr>
+        <w:t xml:space="preserve">      </w:t>
+      </w:r>
+    </w:p>
+    <w:p>
+      <w:pPr>
+        <w:ind w:right="-52"/>
+        <w:rPr>
+          <w:rFonts w:ascii="Courier New" w:hAnsi="Courier New" w:cs="Courier New"/>
+          <w:sz w:val="16"/>
+        </w:rPr>
+      </w:pPr>
+      <w:r>
+        <w:rPr>
+          <w:rFonts w:ascii="Courier New" w:hAnsi="Courier New" w:cs="Courier New"/>
+          <w:sz w:val="16"/>
+        </w:rPr>
+        <w:t xml:space="preserve">      if (</w:t>
+      </w:r>
       <w:proofErr w:type="spellStart"/>
       <w:proofErr w:type="gramStart"/>
       <w:r>
@@ -7331,7 +7753,7 @@
           <w:rFonts w:ascii="Courier New" w:hAnsi="Courier New" w:cs="Courier New"/>
           <w:sz w:val="16"/>
         </w:rPr>
-        <w:t>renderBoard</w:t>
+        <w:t>isNode</w:t>
       </w:r>
       <w:proofErr w:type="spellEnd"/>
       <w:r>
@@ -7347,7 +7769,192 @@
           <w:rFonts w:ascii="Courier New" w:hAnsi="Courier New" w:cs="Courier New"/>
           <w:sz w:val="16"/>
         </w:rPr>
-        <w:t xml:space="preserve">) { </w:t>
+        <w:t>x, y)) {</w:t>
+      </w:r>
+    </w:p>
+    <w:p>
+      <w:pPr>
+        <w:ind w:right="-52"/>
+        <w:rPr>
+          <w:rFonts w:ascii="Courier New" w:hAnsi="Courier New" w:cs="Courier New"/>
+          <w:sz w:val="16"/>
+        </w:rPr>
+      </w:pPr>
+      <w:r>
+        <w:rPr>
+          <w:rFonts w:ascii="Courier New" w:hAnsi="Courier New" w:cs="Courier New"/>
+          <w:sz w:val="16"/>
+        </w:rPr>
+        <w:t xml:space="preserve">        </w:t>
+      </w:r>
+    </w:p>
+    <w:p>
+      <w:pPr>
+        <w:ind w:right="-52"/>
+        <w:rPr>
+          <w:rFonts w:ascii="Courier New" w:hAnsi="Courier New" w:cs="Courier New"/>
+          <w:sz w:val="16"/>
+        </w:rPr>
+      </w:pPr>
+      <w:r>
+        <w:rPr>
+          <w:rFonts w:ascii="Courier New" w:hAnsi="Courier New" w:cs="Courier New"/>
+          <w:sz w:val="16"/>
+        </w:rPr>
+        <w:t xml:space="preserve">        </w:t>
+      </w:r>
+      <w:proofErr w:type="gramStart"/>
+      <w:r>
+        <w:rPr>
+          <w:rFonts w:ascii="Courier New" w:hAnsi="Courier New" w:cs="Courier New"/>
+          <w:sz w:val="16"/>
+        </w:rPr>
+        <w:t>PD::</w:t>
+      </w:r>
+      <w:proofErr w:type="spellStart"/>
+      <w:proofErr w:type="gramEnd"/>
+      <w:r>
+        <w:rPr>
+          <w:rFonts w:ascii="Courier New" w:hAnsi="Courier New" w:cs="Courier New"/>
+          <w:sz w:val="16"/>
+        </w:rPr>
+        <w:t>drawBitmap</w:t>
+      </w:r>
+      <w:proofErr w:type="spellEnd"/>
+      <w:r>
+        <w:rPr>
+          <w:rFonts w:ascii="Courier New" w:hAnsi="Courier New" w:cs="Courier New"/>
+          <w:sz w:val="16"/>
+        </w:rPr>
+        <w:t>((x * GRID_WIDTH + 2), (y * GRID_HEIGHT + 2), nodes[</w:t>
+      </w:r>
+      <w:proofErr w:type="spellStart"/>
+      <w:r>
+        <w:rPr>
+          <w:rFonts w:ascii="Courier New" w:hAnsi="Courier New" w:cs="Courier New"/>
+          <w:sz w:val="16"/>
+        </w:rPr>
+        <w:t>getNodeValue</w:t>
+      </w:r>
+      <w:proofErr w:type="spellEnd"/>
+      <w:r>
+        <w:rPr>
+          <w:rFonts w:ascii="Courier New" w:hAnsi="Courier New" w:cs="Courier New"/>
+          <w:sz w:val="16"/>
+        </w:rPr>
+        <w:t>(</w:t>
+      </w:r>
+      <w:proofErr w:type="spellStart"/>
+      <w:r>
+        <w:rPr>
+          <w:rFonts w:ascii="Courier New" w:hAnsi="Courier New" w:cs="Courier New"/>
+          <w:sz w:val="16"/>
+        </w:rPr>
+        <w:t>x,y</w:t>
+      </w:r>
+      <w:proofErr w:type="spellEnd"/>
+      <w:r>
+        <w:rPr>
+          <w:rFonts w:ascii="Courier New" w:hAnsi="Courier New" w:cs="Courier New"/>
+          <w:sz w:val="16"/>
+        </w:rPr>
+        <w:t>)]);</w:t>
+      </w:r>
+    </w:p>
+    <w:p>
+      <w:pPr>
+        <w:ind w:right="-52"/>
+        <w:rPr>
+          <w:rFonts w:ascii="Courier New" w:hAnsi="Courier New" w:cs="Courier New"/>
+          <w:sz w:val="16"/>
+        </w:rPr>
+      </w:pPr>
+      <w:r>
+        <w:rPr>
+          <w:rFonts w:ascii="Courier New" w:hAnsi="Courier New" w:cs="Courier New"/>
+          <w:sz w:val="16"/>
+        </w:rPr>
+        <w:t xml:space="preserve">        </w:t>
+      </w:r>
+    </w:p>
+    <w:p>
+      <w:pPr>
+        <w:ind w:right="-52"/>
+        <w:rPr>
+          <w:rFonts w:ascii="Courier New" w:hAnsi="Courier New" w:cs="Courier New"/>
+          <w:sz w:val="16"/>
+        </w:rPr>
+      </w:pPr>
+      <w:r>
+        <w:rPr>
+          <w:rFonts w:ascii="Courier New" w:hAnsi="Courier New" w:cs="Courier New"/>
+          <w:sz w:val="16"/>
+        </w:rPr>
+        <w:t xml:space="preserve">      }</w:t>
+      </w:r>
+    </w:p>
+    <w:p>
+      <w:pPr>
+        <w:ind w:right="-52"/>
+        <w:rPr>
+          <w:rFonts w:ascii="Courier New" w:hAnsi="Courier New" w:cs="Courier New"/>
+          <w:sz w:val="16"/>
+        </w:rPr>
+      </w:pPr>
+      <w:r>
+        <w:rPr>
+          <w:rFonts w:ascii="Courier New" w:hAnsi="Courier New" w:cs="Courier New"/>
+          <w:sz w:val="16"/>
+        </w:rPr>
+        <w:t xml:space="preserve">        </w:t>
+      </w:r>
+    </w:p>
+    <w:p>
+      <w:pPr>
+        <w:ind w:right="-52"/>
+        <w:rPr>
+          <w:rFonts w:ascii="Courier New" w:hAnsi="Courier New" w:cs="Courier New"/>
+          <w:sz w:val="16"/>
+        </w:rPr>
+      </w:pPr>
+      <w:r>
+        <w:rPr>
+          <w:rFonts w:ascii="Courier New" w:hAnsi="Courier New" w:cs="Courier New"/>
+          <w:sz w:val="16"/>
+        </w:rPr>
+        <w:t xml:space="preserve">    }</w:t>
+      </w:r>
+    </w:p>
+    <w:p>
+      <w:pPr>
+        <w:ind w:right="-52"/>
+        <w:rPr>
+          <w:rFonts w:ascii="Courier New" w:hAnsi="Courier New" w:cs="Courier New"/>
+          <w:sz w:val="16"/>
+        </w:rPr>
+      </w:pPr>
+      <w:r>
+        <w:rPr>
+          <w:rFonts w:ascii="Courier New" w:hAnsi="Courier New" w:cs="Courier New"/>
+          <w:sz w:val="16"/>
+        </w:rPr>
+        <w:t xml:space="preserve">      </w:t>
+      </w:r>
+    </w:p>
+    <w:p>
+      <w:pPr>
+        <w:ind w:right="-52"/>
+        <w:rPr>
+          <w:rFonts w:ascii="Courier New" w:hAnsi="Courier New" w:cs="Courier New"/>
+          <w:sz w:val="16"/>
+        </w:rPr>
+      </w:pPr>
+      <w:r>
+        <w:rPr>
+          <w:rFonts w:ascii="Courier New" w:hAnsi="Courier New" w:cs="Courier New"/>
+          <w:sz w:val="16"/>
+        </w:rPr>
+        <w:t xml:space="preserve">  }</w:t>
       </w:r>
     </w:p>
     <w:p>
@@ -7374,269 +7981,199 @@
         </w:rPr>
         <w:t xml:space="preserve">  </w:t>
       </w:r>
+    </w:p>
+    <w:p>
+      <w:pPr>
+        <w:ind w:right="-52"/>
+        <w:rPr>
+          <w:rFonts w:ascii="Courier New" w:hAnsi="Courier New" w:cs="Courier New"/>
+          <w:sz w:val="16"/>
+        </w:rPr>
+      </w:pPr>
+      <w:r>
+        <w:rPr>
+          <w:rFonts w:ascii="Courier New" w:hAnsi="Courier New" w:cs="Courier New"/>
+          <w:sz w:val="16"/>
+        </w:rPr>
+        <w:t xml:space="preserve">  // Draw grid marks</w:t>
+      </w:r>
+      <w:proofErr w:type="gramStart"/>
+      <w:r>
+        <w:rPr>
+          <w:rFonts w:ascii="Courier New" w:hAnsi="Courier New" w:cs="Courier New"/>
+          <w:sz w:val="16"/>
+        </w:rPr>
+        <w:t xml:space="preserve"> ..</w:t>
+      </w:r>
+      <w:proofErr w:type="gramEnd"/>
+    </w:p>
+    <w:p>
+      <w:pPr>
+        <w:ind w:right="-52"/>
+        <w:rPr>
+          <w:rFonts w:ascii="Courier New" w:hAnsi="Courier New" w:cs="Courier New"/>
+          <w:sz w:val="16"/>
+        </w:rPr>
+      </w:pPr>
+      <w:r>
+        <w:rPr>
+          <w:rFonts w:ascii="Courier New" w:hAnsi="Courier New" w:cs="Courier New"/>
+          <w:sz w:val="16"/>
+        </w:rPr>
+        <w:t xml:space="preserve">  </w:t>
+      </w:r>
+    </w:p>
+    <w:p>
+      <w:pPr>
+        <w:ind w:right="-52"/>
+        <w:rPr>
+          <w:rFonts w:ascii="Courier New" w:hAnsi="Courier New" w:cs="Courier New"/>
+          <w:sz w:val="16"/>
+        </w:rPr>
+      </w:pPr>
+      <w:r>
+        <w:rPr>
+          <w:rFonts w:ascii="Courier New" w:hAnsi="Courier New" w:cs="Courier New"/>
+          <w:sz w:val="16"/>
+        </w:rPr>
+        <w:t xml:space="preserve">  for (</w:t>
+      </w:r>
       <w:proofErr w:type="spellStart"/>
+      <w:r>
+        <w:rPr>
+          <w:rFonts w:ascii="Courier New" w:hAnsi="Courier New" w:cs="Courier New"/>
+          <w:sz w:val="16"/>
+        </w:rPr>
+        <w:t>int</w:t>
+      </w:r>
+      <w:proofErr w:type="spellEnd"/>
+      <w:r>
+        <w:rPr>
+          <w:rFonts w:ascii="Courier New" w:hAnsi="Courier New" w:cs="Courier New"/>
+          <w:sz w:val="16"/>
+        </w:rPr>
+        <w:t xml:space="preserve"> y = 0; y &lt;= PUZZLE_Y; y++) {</w:t>
+      </w:r>
+    </w:p>
+    <w:p>
+      <w:pPr>
+        <w:ind w:right="-52"/>
+        <w:rPr>
+          <w:rFonts w:ascii="Courier New" w:hAnsi="Courier New" w:cs="Courier New"/>
+          <w:sz w:val="16"/>
+        </w:rPr>
+      </w:pPr>
+      <w:r>
+        <w:rPr>
+          <w:rFonts w:ascii="Courier New" w:hAnsi="Courier New" w:cs="Courier New"/>
+          <w:sz w:val="16"/>
+        </w:rPr>
+        <w:t xml:space="preserve">      </w:t>
+      </w:r>
+    </w:p>
+    <w:p>
+      <w:pPr>
+        <w:ind w:right="-52"/>
+        <w:rPr>
+          <w:rFonts w:ascii="Courier New" w:hAnsi="Courier New" w:cs="Courier New"/>
+          <w:sz w:val="16"/>
+        </w:rPr>
+      </w:pPr>
+      <w:r>
+        <w:rPr>
+          <w:rFonts w:ascii="Courier New" w:hAnsi="Courier New" w:cs="Courier New"/>
+          <w:sz w:val="16"/>
+        </w:rPr>
+        <w:t xml:space="preserve">    for (</w:t>
+      </w:r>
+      <w:proofErr w:type="spellStart"/>
+      <w:r>
+        <w:rPr>
+          <w:rFonts w:ascii="Courier New" w:hAnsi="Courier New" w:cs="Courier New"/>
+          <w:sz w:val="16"/>
+        </w:rPr>
+        <w:t>int</w:t>
+      </w:r>
+      <w:proofErr w:type="spellEnd"/>
+      <w:r>
+        <w:rPr>
+          <w:rFonts w:ascii="Courier New" w:hAnsi="Courier New" w:cs="Courier New"/>
+          <w:sz w:val="16"/>
+        </w:rPr>
+        <w:t xml:space="preserve"> x = 0; x &lt;= PUZZLE_X; x++) {</w:t>
+      </w:r>
+    </w:p>
+    <w:p>
+      <w:pPr>
+        <w:ind w:right="-52"/>
+        <w:rPr>
+          <w:rFonts w:ascii="Courier New" w:hAnsi="Courier New" w:cs="Courier New"/>
+          <w:sz w:val="16"/>
+        </w:rPr>
+      </w:pPr>
+      <w:r>
+        <w:rPr>
+          <w:rFonts w:ascii="Courier New" w:hAnsi="Courier New" w:cs="Courier New"/>
+          <w:sz w:val="16"/>
+        </w:rPr>
+        <w:t xml:space="preserve">              </w:t>
+      </w:r>
+    </w:p>
+    <w:p>
+      <w:pPr>
+        <w:ind w:right="-52"/>
+        <w:rPr>
+          <w:rFonts w:ascii="Courier New" w:hAnsi="Courier New" w:cs="Courier New"/>
+          <w:sz w:val="16"/>
+        </w:rPr>
+      </w:pPr>
+      <w:r>
+        <w:rPr>
+          <w:rFonts w:ascii="Courier New" w:hAnsi="Courier New" w:cs="Courier New"/>
+          <w:sz w:val="16"/>
+        </w:rPr>
+        <w:t xml:space="preserve">      </w:t>
+      </w:r>
       <w:proofErr w:type="gramStart"/>
       <w:r>
         <w:rPr>
           <w:rFonts w:ascii="Courier New" w:hAnsi="Courier New" w:cs="Courier New"/>
           <w:sz w:val="16"/>
         </w:rPr>
-        <w:t>arduboy.clear</w:t>
+        <w:t>PD::</w:t>
+      </w:r>
+      <w:proofErr w:type="spellStart"/>
+      <w:proofErr w:type="gramEnd"/>
+      <w:r>
+        <w:rPr>
+          <w:rFonts w:ascii="Courier New" w:hAnsi="Courier New" w:cs="Courier New"/>
+          <w:sz w:val="16"/>
+        </w:rPr>
+        <w:t>drawPixel</w:t>
       </w:r>
       <w:proofErr w:type="spellEnd"/>
-      <w:proofErr w:type="gramEnd"/>
-      <w:r>
-        <w:rPr>
-          <w:rFonts w:ascii="Courier New" w:hAnsi="Courier New" w:cs="Courier New"/>
-          <w:sz w:val="16"/>
-        </w:rPr>
-        <w:t>();</w:t>
-      </w:r>
-    </w:p>
-    <w:p>
-      <w:pPr>
-        <w:ind w:right="-52"/>
-        <w:rPr>
-          <w:rFonts w:ascii="Courier New" w:hAnsi="Courier New" w:cs="Courier New"/>
-          <w:sz w:val="16"/>
-        </w:rPr>
-      </w:pPr>
-    </w:p>
-    <w:p>
-      <w:pPr>
-        <w:ind w:right="-52"/>
-        <w:rPr>
-          <w:rFonts w:ascii="Courier New" w:hAnsi="Courier New" w:cs="Courier New"/>
-          <w:sz w:val="16"/>
-        </w:rPr>
-      </w:pPr>
-    </w:p>
-    <w:p>
-      <w:pPr>
-        <w:ind w:right="-52"/>
-        <w:rPr>
-          <w:rFonts w:ascii="Courier New" w:hAnsi="Courier New" w:cs="Courier New"/>
-          <w:sz w:val="16"/>
-        </w:rPr>
-      </w:pPr>
-      <w:r>
-        <w:rPr>
-          <w:rFonts w:ascii="Courier New" w:hAnsi="Courier New" w:cs="Courier New"/>
-          <w:sz w:val="16"/>
-        </w:rPr>
-        <w:t xml:space="preserve">  // Draw nodes</w:t>
-      </w:r>
-      <w:proofErr w:type="gramStart"/>
-      <w:r>
-        <w:rPr>
-          <w:rFonts w:ascii="Courier New" w:hAnsi="Courier New" w:cs="Courier New"/>
-          <w:sz w:val="16"/>
-        </w:rPr>
-        <w:t xml:space="preserve"> ..</w:t>
-      </w:r>
-      <w:proofErr w:type="gramEnd"/>
-    </w:p>
-    <w:p>
-      <w:pPr>
-        <w:ind w:right="-52"/>
-        <w:rPr>
-          <w:rFonts w:ascii="Courier New" w:hAnsi="Courier New" w:cs="Courier New"/>
-          <w:sz w:val="16"/>
-        </w:rPr>
-      </w:pPr>
-      <w:r>
-        <w:rPr>
-          <w:rFonts w:ascii="Courier New" w:hAnsi="Courier New" w:cs="Courier New"/>
-          <w:sz w:val="16"/>
-        </w:rPr>
-        <w:t xml:space="preserve">  </w:t>
-      </w:r>
-    </w:p>
-    <w:p>
-      <w:pPr>
-        <w:ind w:right="-52"/>
-        <w:rPr>
-          <w:rFonts w:ascii="Courier New" w:hAnsi="Courier New" w:cs="Courier New"/>
-          <w:sz w:val="16"/>
-        </w:rPr>
-      </w:pPr>
-      <w:r>
-        <w:rPr>
-          <w:rFonts w:ascii="Courier New" w:hAnsi="Courier New" w:cs="Courier New"/>
-          <w:sz w:val="16"/>
-        </w:rPr>
-        <w:t xml:space="preserve">  for (</w:t>
-      </w:r>
-      <w:proofErr w:type="spellStart"/>
-      <w:r>
-        <w:rPr>
-          <w:rFonts w:ascii="Courier New" w:hAnsi="Courier New" w:cs="Courier New"/>
-          <w:sz w:val="16"/>
-        </w:rPr>
-        <w:t>int</w:t>
-      </w:r>
-      <w:proofErr w:type="spellEnd"/>
-      <w:r>
-        <w:rPr>
-          <w:rFonts w:ascii="Courier New" w:hAnsi="Courier New" w:cs="Courier New"/>
-          <w:sz w:val="16"/>
-        </w:rPr>
-        <w:t xml:space="preserve"> y = 0; y &lt; PUZZLE_Y; y++) {</w:t>
-      </w:r>
-    </w:p>
-    <w:p>
-      <w:pPr>
-        <w:ind w:right="-52"/>
-        <w:rPr>
-          <w:rFonts w:ascii="Courier New" w:hAnsi="Courier New" w:cs="Courier New"/>
-          <w:sz w:val="16"/>
-        </w:rPr>
-      </w:pPr>
-      <w:r>
-        <w:rPr>
-          <w:rFonts w:ascii="Courier New" w:hAnsi="Courier New" w:cs="Courier New"/>
-          <w:sz w:val="16"/>
-        </w:rPr>
-        <w:t xml:space="preserve">    for (</w:t>
-      </w:r>
-      <w:proofErr w:type="spellStart"/>
-      <w:r>
-        <w:rPr>
-          <w:rFonts w:ascii="Courier New" w:hAnsi="Courier New" w:cs="Courier New"/>
-          <w:sz w:val="16"/>
-        </w:rPr>
-        <w:t>int</w:t>
-      </w:r>
-      <w:proofErr w:type="spellEnd"/>
-      <w:r>
-        <w:rPr>
-          <w:rFonts w:ascii="Courier New" w:hAnsi="Courier New" w:cs="Courier New"/>
-          <w:sz w:val="16"/>
-        </w:rPr>
-        <w:t xml:space="preserve"> x = 0; x &lt; PUZZLE_X; x++) {</w:t>
-      </w:r>
-    </w:p>
-    <w:p>
-      <w:pPr>
-        <w:ind w:right="-52"/>
-        <w:rPr>
-          <w:rFonts w:ascii="Courier New" w:hAnsi="Courier New" w:cs="Courier New"/>
-          <w:sz w:val="16"/>
-        </w:rPr>
-      </w:pPr>
-      <w:r>
-        <w:rPr>
-          <w:rFonts w:ascii="Courier New" w:hAnsi="Courier New" w:cs="Courier New"/>
-          <w:sz w:val="16"/>
-        </w:rPr>
-        <w:t xml:space="preserve">      if (</w:t>
-      </w:r>
-      <w:proofErr w:type="spellStart"/>
-      <w:proofErr w:type="gramStart"/>
-      <w:r>
-        <w:rPr>
-          <w:rFonts w:ascii="Courier New" w:hAnsi="Courier New" w:cs="Courier New"/>
-          <w:sz w:val="16"/>
-        </w:rPr>
-        <w:t>isNode</w:t>
-      </w:r>
-      <w:proofErr w:type="spellEnd"/>
-      <w:r>
-        <w:rPr>
-          <w:rFonts w:ascii="Courier New" w:hAnsi="Courier New" w:cs="Courier New"/>
-          <w:sz w:val="16"/>
-        </w:rPr>
-        <w:t>(</w:t>
-      </w:r>
-      <w:proofErr w:type="gramEnd"/>
-      <w:r>
-        <w:rPr>
-          <w:rFonts w:ascii="Courier New" w:hAnsi="Courier New" w:cs="Courier New"/>
-          <w:sz w:val="16"/>
-        </w:rPr>
-        <w:t>x, y)) {</w:t>
-      </w:r>
-    </w:p>
-    <w:p>
-      <w:pPr>
-        <w:ind w:right="-52"/>
-        <w:rPr>
-          <w:rFonts w:ascii="Courier New" w:hAnsi="Courier New" w:cs="Courier New"/>
-          <w:sz w:val="16"/>
-        </w:rPr>
-      </w:pPr>
-      <w:r>
-        <w:rPr>
-          <w:rFonts w:ascii="Courier New" w:hAnsi="Courier New" w:cs="Courier New"/>
-          <w:sz w:val="16"/>
-        </w:rPr>
-        <w:t xml:space="preserve">        </w:t>
-      </w:r>
-      <w:proofErr w:type="spellStart"/>
-      <w:proofErr w:type="gramStart"/>
-      <w:r>
-        <w:rPr>
-          <w:rFonts w:ascii="Courier New" w:hAnsi="Courier New" w:cs="Courier New"/>
-          <w:sz w:val="16"/>
-        </w:rPr>
-        <w:t>sprites.drawOverwrite</w:t>
-      </w:r>
-      <w:proofErr w:type="spellEnd"/>
-      <w:proofErr w:type="gramEnd"/>
-      <w:r>
-        <w:rPr>
-          <w:rFonts w:ascii="Courier New" w:hAnsi="Courier New" w:cs="Courier New"/>
-          <w:sz w:val="16"/>
-        </w:rPr>
-        <w:t>(x * GRID_WIDTH + 2, y * GRID_HEIGHT + 2, nodes[</w:t>
-      </w:r>
-      <w:proofErr w:type="spellStart"/>
-      <w:r>
-        <w:rPr>
-          <w:rFonts w:ascii="Courier New" w:hAnsi="Courier New" w:cs="Courier New"/>
-          <w:sz w:val="16"/>
-        </w:rPr>
-        <w:t>getNodeValue</w:t>
-      </w:r>
-      <w:proofErr w:type="spellEnd"/>
-      <w:r>
-        <w:rPr>
-          <w:rFonts w:ascii="Courier New" w:hAnsi="Courier New" w:cs="Courier New"/>
-          <w:sz w:val="16"/>
-        </w:rPr>
-        <w:t>(</w:t>
-      </w:r>
-      <w:proofErr w:type="spellStart"/>
-      <w:r>
-        <w:rPr>
-          <w:rFonts w:ascii="Courier New" w:hAnsi="Courier New" w:cs="Courier New"/>
-          <w:sz w:val="16"/>
-        </w:rPr>
-        <w:t>x,y</w:t>
-      </w:r>
-      <w:proofErr w:type="spellEnd"/>
-      <w:r>
-        <w:rPr>
-          <w:rFonts w:ascii="Courier New" w:hAnsi="Courier New" w:cs="Courier New"/>
-          <w:sz w:val="16"/>
-        </w:rPr>
-        <w:t>)], frame);</w:t>
-      </w:r>
-    </w:p>
-    <w:p>
-      <w:pPr>
-        <w:ind w:right="-52"/>
-        <w:rPr>
-          <w:rFonts w:ascii="Courier New" w:hAnsi="Courier New" w:cs="Courier New"/>
-          <w:sz w:val="16"/>
-        </w:rPr>
-      </w:pPr>
-      <w:r>
-        <w:rPr>
-          <w:rFonts w:ascii="Courier New" w:hAnsi="Courier New" w:cs="Courier New"/>
-          <w:sz w:val="16"/>
-        </w:rPr>
-        <w:t xml:space="preserve">      }</w:t>
+      <w:r>
+        <w:rPr>
+          <w:rFonts w:ascii="Courier New" w:hAnsi="Courier New" w:cs="Courier New"/>
+          <w:sz w:val="16"/>
+        </w:rPr>
+        <w:t>((x * GRID_WIDTH), (y * GRID_HEIGHT), 9);</w:t>
+      </w:r>
+    </w:p>
+    <w:p>
+      <w:pPr>
+        <w:ind w:right="-52"/>
+        <w:rPr>
+          <w:rFonts w:ascii="Courier New" w:hAnsi="Courier New" w:cs="Courier New"/>
+          <w:sz w:val="16"/>
+        </w:rPr>
+      </w:pPr>
+      <w:r>
+        <w:rPr>
+          <w:rFonts w:ascii="Courier New" w:hAnsi="Courier New" w:cs="Courier New"/>
+          <w:sz w:val="16"/>
+        </w:rPr>
+        <w:t xml:space="preserve">      </w:t>
       </w:r>
     </w:p>
     <w:p>
@@ -7668,6 +8205,23 @@
           <w:rFonts w:ascii="Courier New" w:hAnsi="Courier New" w:cs="Courier New"/>
           <w:sz w:val="16"/>
         </w:rPr>
+        <w:lastRenderedPageBreak/>
+        <w:t xml:space="preserve">    </w:t>
+      </w:r>
+    </w:p>
+    <w:p>
+      <w:pPr>
+        <w:ind w:right="-52"/>
+        <w:rPr>
+          <w:rFonts w:ascii="Courier New" w:hAnsi="Courier New" w:cs="Courier New"/>
+          <w:sz w:val="16"/>
+        </w:rPr>
+      </w:pPr>
+      <w:r>
+        <w:rPr>
+          <w:rFonts w:ascii="Courier New" w:hAnsi="Courier New" w:cs="Courier New"/>
+          <w:sz w:val="16"/>
+        </w:rPr>
         <w:t xml:space="preserve">  }</w:t>
       </w:r>
     </w:p>
@@ -7679,193 +8233,19 @@
           <w:sz w:val="16"/>
         </w:rPr>
       </w:pPr>
-    </w:p>
-    <w:p>
-      <w:pPr>
-        <w:ind w:right="-52"/>
-        <w:rPr>
-          <w:rFonts w:ascii="Courier New" w:hAnsi="Courier New" w:cs="Courier New"/>
-          <w:sz w:val="16"/>
-        </w:rPr>
-      </w:pPr>
-      <w:r>
-        <w:rPr>
-          <w:rFonts w:ascii="Courier New" w:hAnsi="Courier New" w:cs="Courier New"/>
-          <w:sz w:val="16"/>
-        </w:rPr>
-        <w:t xml:space="preserve">  </w:t>
-      </w:r>
-    </w:p>
-    <w:p>
-      <w:pPr>
-        <w:ind w:right="-52"/>
-        <w:rPr>
-          <w:rFonts w:ascii="Courier New" w:hAnsi="Courier New" w:cs="Courier New"/>
-          <w:sz w:val="16"/>
-        </w:rPr>
-      </w:pPr>
-      <w:r>
-        <w:rPr>
-          <w:rFonts w:ascii="Courier New" w:hAnsi="Courier New" w:cs="Courier New"/>
-          <w:sz w:val="16"/>
-        </w:rPr>
-        <w:t xml:space="preserve">  // Draw grid marks</w:t>
-      </w:r>
-      <w:proofErr w:type="gramStart"/>
-      <w:r>
-        <w:rPr>
-          <w:rFonts w:ascii="Courier New" w:hAnsi="Courier New" w:cs="Courier New"/>
-          <w:sz w:val="16"/>
-        </w:rPr>
-        <w:t xml:space="preserve"> ..</w:t>
-      </w:r>
-      <w:proofErr w:type="gramEnd"/>
-    </w:p>
-    <w:p>
-      <w:pPr>
-        <w:ind w:right="-52"/>
-        <w:rPr>
-          <w:rFonts w:ascii="Courier New" w:hAnsi="Courier New" w:cs="Courier New"/>
-          <w:sz w:val="16"/>
-        </w:rPr>
-      </w:pPr>
-    </w:p>
-    <w:p>
-      <w:pPr>
-        <w:ind w:right="-52"/>
-        <w:rPr>
-          <w:rFonts w:ascii="Courier New" w:hAnsi="Courier New" w:cs="Courier New"/>
-          <w:sz w:val="16"/>
-        </w:rPr>
-      </w:pPr>
-      <w:r>
-        <w:rPr>
-          <w:rFonts w:ascii="Courier New" w:hAnsi="Courier New" w:cs="Courier New"/>
-          <w:sz w:val="16"/>
-        </w:rPr>
-        <w:t xml:space="preserve">  for (</w:t>
-      </w:r>
-      <w:proofErr w:type="spellStart"/>
-      <w:r>
-        <w:rPr>
-          <w:rFonts w:ascii="Courier New" w:hAnsi="Courier New" w:cs="Courier New"/>
-          <w:sz w:val="16"/>
-        </w:rPr>
-        <w:t>int</w:t>
-      </w:r>
-      <w:proofErr w:type="spellEnd"/>
-      <w:r>
-        <w:rPr>
-          <w:rFonts w:ascii="Courier New" w:hAnsi="Courier New" w:cs="Courier New"/>
-          <w:sz w:val="16"/>
-        </w:rPr>
-        <w:t xml:space="preserve"> y = 0; y &lt;= PUZZLE_Y; y++) {</w:t>
-      </w:r>
-    </w:p>
-    <w:p>
-      <w:pPr>
-        <w:ind w:right="-52"/>
-        <w:rPr>
-          <w:rFonts w:ascii="Courier New" w:hAnsi="Courier New" w:cs="Courier New"/>
-          <w:sz w:val="16"/>
-        </w:rPr>
-      </w:pPr>
-      <w:r>
-        <w:rPr>
-          <w:rFonts w:ascii="Courier New" w:hAnsi="Courier New" w:cs="Courier New"/>
-          <w:sz w:val="16"/>
-        </w:rPr>
-        <w:t xml:space="preserve">    for (</w:t>
-      </w:r>
-      <w:proofErr w:type="spellStart"/>
-      <w:r>
-        <w:rPr>
-          <w:rFonts w:ascii="Courier New" w:hAnsi="Courier New" w:cs="Courier New"/>
-          <w:sz w:val="16"/>
-        </w:rPr>
-        <w:t>int</w:t>
-      </w:r>
-      <w:proofErr w:type="spellEnd"/>
-      <w:r>
-        <w:rPr>
-          <w:rFonts w:ascii="Courier New" w:hAnsi="Courier New" w:cs="Courier New"/>
-          <w:sz w:val="16"/>
-        </w:rPr>
-        <w:t xml:space="preserve"> x = 0; x &lt;= PUZZLE_X; x++) {</w:t>
-      </w:r>
-    </w:p>
-    <w:p>
-      <w:pPr>
-        <w:ind w:right="-52"/>
-        <w:rPr>
-          <w:rFonts w:ascii="Courier New" w:hAnsi="Courier New" w:cs="Courier New"/>
-          <w:sz w:val="16"/>
-        </w:rPr>
-      </w:pPr>
-      <w:r>
-        <w:rPr>
-          <w:rFonts w:ascii="Courier New" w:hAnsi="Courier New" w:cs="Courier New"/>
-          <w:sz w:val="16"/>
-        </w:rPr>
-        <w:t xml:space="preserve">      </w:t>
-      </w:r>
-      <w:proofErr w:type="spellStart"/>
-      <w:proofErr w:type="gramStart"/>
-      <w:r>
-        <w:rPr>
-          <w:rFonts w:ascii="Courier New" w:hAnsi="Courier New" w:cs="Courier New"/>
-          <w:sz w:val="16"/>
-        </w:rPr>
-        <w:t>arduboy.drawPixel</w:t>
-      </w:r>
-      <w:proofErr w:type="spellEnd"/>
-      <w:proofErr w:type="gramEnd"/>
-      <w:r>
-        <w:rPr>
-          <w:rFonts w:ascii="Courier New" w:hAnsi="Courier New" w:cs="Courier New"/>
-          <w:sz w:val="16"/>
-        </w:rPr>
-        <w:t>(x * GRID_WIDTH, y * GRID_HEIGHT, WHITE);</w:t>
-      </w:r>
-    </w:p>
-    <w:p>
-      <w:pPr>
-        <w:ind w:right="-52"/>
-        <w:rPr>
-          <w:rFonts w:ascii="Courier New" w:hAnsi="Courier New" w:cs="Courier New"/>
-          <w:sz w:val="16"/>
-        </w:rPr>
-      </w:pPr>
-      <w:r>
-        <w:rPr>
-          <w:rFonts w:ascii="Courier New" w:hAnsi="Courier New" w:cs="Courier New"/>
-          <w:sz w:val="16"/>
-        </w:rPr>
-        <w:t xml:space="preserve">    }</w:t>
-      </w:r>
-    </w:p>
-    <w:p>
-      <w:pPr>
-        <w:ind w:right="-52"/>
-        <w:rPr>
-          <w:rFonts w:ascii="Courier New" w:hAnsi="Courier New" w:cs="Courier New"/>
-          <w:sz w:val="16"/>
-        </w:rPr>
-      </w:pPr>
-      <w:r>
-        <w:rPr>
-          <w:rFonts w:ascii="Courier New" w:hAnsi="Courier New" w:cs="Courier New"/>
-          <w:sz w:val="16"/>
-        </w:rPr>
-        <w:t xml:space="preserve">  }</w:t>
-      </w:r>
-    </w:p>
-    <w:p>
-      <w:pPr>
-        <w:ind w:right="-52"/>
-        <w:rPr>
-          <w:rFonts w:ascii="Courier New" w:hAnsi="Courier New" w:cs="Courier New"/>
-          <w:sz w:val="16"/>
+      <w:r>
+        <w:rPr>
+          <w:rFonts w:ascii="Courier New" w:hAnsi="Courier New" w:cs="Courier New"/>
+          <w:sz w:val="16"/>
+        </w:rPr>
+        <w:t xml:space="preserve">    </w:t>
+      </w:r>
+    </w:p>
+    <w:p>
+      <w:pPr>
+        <w:ind w:right="-52"/>
+        <w:rPr>
+          <w:rFonts w:ascii="Courier New" w:hAnsi="Courier New" w:cs="Courier New"/>
         </w:rPr>
       </w:pPr>
       <w:r>
@@ -7879,15 +8259,14 @@
     <w:p>
       <w:pPr>
         <w:ind w:right="-52"/>
-        <w:rPr>
-          <w:rFonts w:ascii="Courier New" w:hAnsi="Courier New" w:cs="Courier New"/>
-        </w:rPr>
-      </w:pPr>
-    </w:p>
-    <w:p>
-      <w:pPr>
-        <w:ind w:right="-52"/>
-      </w:pPr>
+      </w:pPr>
+    </w:p>
+    <w:p>
+      <w:pPr>
+        <w:ind w:right="-52"/>
+      </w:pPr>
+      <w:bookmarkStart w:id="0" w:name="_GoBack"/>
+      <w:bookmarkEnd w:id="0"/>
     </w:p>
     <w:p>
       <w:pPr>

</xml_diff>